<commit_message>
Update la CERERE TRANSGAZ
</commit_message>
<xml_diff>
--- a/StudiiFezabilitate/Avize_refactor/modele_cereri/02.neamt/18. Aviz TransGaz - Neamt/Cerere TransGaz.docx
+++ b/StudiiFezabilitate/Avize_refactor/modele_cereri/02.neamt/18. Aviz TransGaz - Neamt/Cerere TransGaz.docx
@@ -4,39 +4,32 @@
   <w:body>
     <w:p>
       <w:pPr>
-        <w:jc w:val="right"/>
-        <w:rPr>
-          <w:rFonts w:ascii="Segoe UI" w:hAnsi="Segoe UI" w:cs="Segoe UI"/>
-          <w:b/>
-          <w:sz w:val="22"/>
-          <w:szCs w:val="22"/>
-        </w:rPr>
-      </w:pPr>
-      <w:r>
-        <w:rPr>
-          <w:rFonts w:ascii="Segoe UI" w:hAnsi="Segoe UI" w:cs="Segoe UI"/>
-          <w:b/>
-          <w:sz w:val="22"/>
-          <w:szCs w:val="22"/>
-        </w:rPr>
-        <w:t xml:space="preserve">ANEXA 1 PO DF 01 </w:t>
-      </w:r>
-    </w:p>
-    <w:p>
-      <w:pPr>
-        <w:rPr>
-          <w:rFonts w:ascii="Segoe UI" w:hAnsi="Segoe UI" w:cs="Segoe UI"/>
-          <w:sz w:val="22"/>
-          <w:szCs w:val="22"/>
-        </w:rPr>
-      </w:pPr>
-      <w:r>
-        <w:rPr>
-          <w:rFonts w:ascii="Segoe UI" w:hAnsi="Segoe UI" w:cs="Segoe UI"/>
-          <w:sz w:val="22"/>
-          <w:szCs w:val="22"/>
-        </w:rPr>
-        <w:t>Nr.înregistrare .............  / ........................</w:t>
+        <w:ind w:left="4320" w:firstLine="720"/>
+        <w:rPr>
+          <w:rFonts w:ascii="Segoe UI" w:hAnsi="Segoe UI" w:cs="Segoe UI"/>
+          <w:lang w:val="ro-RO"/>
+        </w:rPr>
+      </w:pPr>
+      <w:r>
+        <w:rPr>
+          <w:rFonts w:ascii="Segoe UI" w:hAnsi="Segoe UI" w:cs="Segoe UI"/>
+          <w:lang w:val="ro-RO"/>
+        </w:rPr>
+        <w:t>Nr.</w:t>
+      </w:r>
+      <w:r>
+        <w:rPr>
+          <w:rFonts w:ascii="Segoe UI" w:hAnsi="Segoe UI" w:cs="Segoe UI"/>
+          <w:lang w:val="ro-RO"/>
+        </w:rPr>
+        <w:t xml:space="preserve"> </w:t>
+      </w:r>
+      <w:r>
+        <w:rPr>
+          <w:rFonts w:ascii="Segoe UI" w:hAnsi="Segoe UI" w:cs="Segoe UI"/>
+          <w:lang w:val="ro-RO"/>
+        </w:rPr>
+        <w:t>înregistrare .............  / ........................</w:t>
       </w:r>
     </w:p>
     <w:p>
@@ -44,17 +37,15 @@
         <w:ind w:left="2160" w:firstLine="720"/>
         <w:rPr>
           <w:rFonts w:ascii="Segoe UI" w:hAnsi="Segoe UI" w:cs="Segoe UI"/>
-          <w:sz w:val="22"/>
-          <w:szCs w:val="22"/>
-        </w:rPr>
-      </w:pPr>
-      <w:r>
-        <w:rPr>
-          <w:rFonts w:ascii="Segoe UI" w:hAnsi="Segoe UI" w:cs="Segoe UI"/>
-          <w:b/>
-          <w:sz w:val="22"/>
-          <w:szCs w:val="22"/>
+          <w:lang w:val="ro-RO"/>
+        </w:rPr>
+      </w:pPr>
+      <w:r>
+        <w:rPr>
+          <w:rFonts w:ascii="Segoe UI" w:hAnsi="Segoe UI" w:cs="Segoe UI"/>
+          <w:b/>
           <w:highlight w:val="lightGray"/>
+          <w:lang w:val="ro-RO"/>
         </w:rPr>
         <w:t xml:space="preserve">Se completează de către SOLICITANTI </w:t>
       </w:r>
@@ -65,18 +56,16 @@
         <w:rPr>
           <w:rFonts w:ascii="Segoe UI" w:hAnsi="Segoe UI" w:cs="Segoe UI"/>
           <w:b/>
-          <w:sz w:val="22"/>
-          <w:szCs w:val="22"/>
-        </w:rPr>
-      </w:pPr>
-      <w:r>
-        <w:rPr>
-          <w:rFonts w:ascii="Segoe UI" w:hAnsi="Segoe UI" w:cs="Segoe UI"/>
-          <w:b/>
-          <w:sz w:val="22"/>
-          <w:szCs w:val="22"/>
-        </w:rPr>
-        <w:t>CERERE</w:t>
+          <w:lang w:val="ro-RO"/>
+        </w:rPr>
+      </w:pPr>
+      <w:r>
+        <w:rPr>
+          <w:rFonts w:ascii="Segoe UI" w:hAnsi="Segoe UI" w:cs="Segoe UI"/>
+          <w:b/>
+          <w:lang w:val="ro-RO"/>
+        </w:rPr>
+        <w:t>MODEL CERERE</w:t>
       </w:r>
     </w:p>
     <w:p>
@@ -85,42 +74,50 @@
         <w:rPr>
           <w:rFonts w:ascii="Segoe UI" w:hAnsi="Segoe UI" w:cs="Segoe UI"/>
           <w:b/>
-          <w:sz w:val="22"/>
-          <w:szCs w:val="22"/>
           <w:u w:val="single"/>
-        </w:rPr>
-      </w:pPr>
-      <w:r>
-        <w:rPr>
-          <w:rFonts w:ascii="Segoe UI" w:hAnsi="Segoe UI" w:cs="Segoe UI"/>
-          <w:b/>
-          <w:sz w:val="22"/>
-          <w:szCs w:val="22"/>
-        </w:rPr>
-        <w:t xml:space="preserve">pentru emiterea avizului în vederea autorizării executării construcţiilor amplasate în vecinătatea obiectivelor aparţinând SNTGN Transgaz SA Mediaş – Exploatare Teritorială </w:t>
-      </w:r>
-      <w:r>
-        <w:rPr>
-          <w:rFonts w:ascii="Segoe UI" w:hAnsi="Segoe UI" w:cs="Segoe UI"/>
-          <w:b/>
-          <w:sz w:val="22"/>
-          <w:szCs w:val="22"/>
-          <w:u w:val="single"/>
-        </w:rPr>
-        <w:t xml:space="preserve">                                            </w:t>
-      </w:r>
-    </w:p>
-    <w:p>
-      <w:pPr>
-        <w:jc w:val="both"/>
-        <w:rPr>
-          <w:rFonts w:ascii="Segoe UI" w:hAnsi="Segoe UI" w:cs="Segoe UI"/>
-          <w:b/>
-          <w:sz w:val="22"/>
-          <w:szCs w:val="22"/>
-          <w:u w:val="single"/>
-        </w:rPr>
-      </w:pPr>
+          <w:lang w:val="ro-RO"/>
+        </w:rPr>
+      </w:pPr>
+      <w:r>
+        <w:rPr>
+          <w:rFonts w:ascii="Segoe UI" w:hAnsi="Segoe UI" w:cs="Segoe UI"/>
+          <w:b/>
+          <w:lang w:val="ro-RO"/>
+        </w:rPr>
+        <w:t xml:space="preserve">pentru emiterea avizului în vederea autorizării executării </w:t>
+      </w:r>
+      <w:r>
+        <w:rPr>
+          <w:rFonts w:ascii="Segoe UI" w:hAnsi="Segoe UI" w:cs="Segoe UI"/>
+          <w:b/>
+          <w:lang w:val="ro-RO"/>
+        </w:rPr>
+        <w:t>construcțiilor</w:t>
+      </w:r>
+      <w:r>
+        <w:rPr>
+          <w:rFonts w:ascii="Segoe UI" w:hAnsi="Segoe UI" w:cs="Segoe UI"/>
+          <w:b/>
+          <w:lang w:val="ro-RO"/>
+        </w:rPr>
+        <w:t xml:space="preserve"> amplasate în vecinătatea obiectivelor </w:t>
+      </w:r>
+      <w:r>
+        <w:rPr>
+          <w:rFonts w:ascii="Segoe UI" w:hAnsi="Segoe UI" w:cs="Segoe UI"/>
+          <w:b/>
+          <w:lang w:val="ro-RO"/>
+        </w:rPr>
+        <w:t>aparținând</w:t>
+      </w:r>
+      <w:r>
+        <w:rPr>
+          <w:rFonts w:ascii="Segoe UI" w:hAnsi="Segoe UI" w:cs="Segoe UI"/>
+          <w:b/>
+          <w:lang w:val="ro-RO"/>
+        </w:rPr>
+        <w:t xml:space="preserve"> SNTGN Transgaz SA </w:t>
+      </w:r>
     </w:p>
     <w:p>
       <w:pPr>
@@ -129,20 +126,19 @@
           <w:numId w:val="1"/>
         </w:numPr>
         <w:suppressAutoHyphens/>
+        <w:spacing w:after="0" w:line="240" w:lineRule="auto"/>
         <w:jc w:val="both"/>
         <w:rPr>
           <w:rFonts w:ascii="Segoe UI" w:hAnsi="Segoe UI" w:cs="Segoe UI"/>
           <w:b/>
-          <w:sz w:val="22"/>
-          <w:szCs w:val="22"/>
-        </w:rPr>
-      </w:pPr>
-      <w:r>
-        <w:rPr>
-          <w:rFonts w:ascii="Segoe UI" w:hAnsi="Segoe UI" w:cs="Segoe UI"/>
-          <w:b/>
-          <w:sz w:val="22"/>
-          <w:szCs w:val="22"/>
+          <w:lang w:val="ro-RO"/>
+        </w:rPr>
+      </w:pPr>
+      <w:r>
+        <w:rPr>
+          <w:rFonts w:ascii="Segoe UI" w:hAnsi="Segoe UI" w:cs="Segoe UI"/>
+          <w:b/>
+          <w:lang w:val="ro-RO"/>
         </w:rPr>
         <w:t>Date identificare</w:t>
       </w:r>
@@ -152,8 +148,7 @@
         <w:jc w:val="both"/>
         <w:rPr>
           <w:rFonts w:ascii="Segoe UI" w:hAnsi="Segoe UI" w:cs="Segoe UI"/>
-          <w:sz w:val="22"/>
-          <w:szCs w:val="22"/>
+          <w:lang w:val="ro-RO"/>
         </w:rPr>
       </w:pPr>
     </w:p>
@@ -180,26 +175,28 @@
           <w:tcPr>
             <w:tcW w:w="2470" w:type="dxa"/>
             <w:tcBorders>
-              <w:left w:val="nil"/>
-              <w:right w:val="nil"/>
-            </w:tcBorders>
-          </w:tcPr>
-          <w:p>
-            <w:pPr>
+              <w:top w:val="single" w:sz="4" w:space="0" w:color="auto"/>
+              <w:left w:val="nil"/>
+              <w:bottom w:val="single" w:sz="4" w:space="0" w:color="auto"/>
+              <w:right w:val="nil"/>
+            </w:tcBorders>
+            <w:hideMark/>
+          </w:tcPr>
+          <w:p>
+            <w:pPr>
+              <w:spacing w:line="256" w:lineRule="auto"/>
               <w:jc w:val="both"/>
               <w:rPr>
                 <w:rFonts w:ascii="Segoe UI" w:hAnsi="Segoe UI" w:cs="Segoe UI"/>
                 <w:b/>
-                <w:sz w:val="22"/>
-                <w:szCs w:val="22"/>
+                <w:lang w:val="ro-RO"/>
               </w:rPr>
             </w:pPr>
             <w:r>
               <w:rPr>
                 <w:rFonts w:ascii="Segoe UI" w:hAnsi="Segoe UI" w:cs="Segoe UI"/>
                 <w:b/>
-                <w:sz w:val="22"/>
-                <w:szCs w:val="22"/>
+                <w:lang w:val="ro-RO"/>
               </w:rPr>
               <w:t>Solicitant</w:t>
             </w:r>
@@ -212,26 +209,27 @@
             <w:tcBorders>
               <w:top w:val="nil"/>
               <w:left w:val="nil"/>
-              <w:right w:val="nil"/>
-            </w:tcBorders>
-          </w:tcPr>
-          <w:p>
-            <w:pPr>
+              <w:bottom w:val="nil"/>
+              <w:right w:val="nil"/>
+            </w:tcBorders>
+          </w:tcPr>
+          <w:p>
+            <w:pPr>
+              <w:spacing w:line="256" w:lineRule="auto"/>
               <w:jc w:val="both"/>
               <w:rPr>
                 <w:rFonts w:ascii="Segoe UI" w:hAnsi="Segoe UI" w:cs="Segoe UI"/>
-                <w:sz w:val="22"/>
-                <w:szCs w:val="22"/>
-              </w:rPr>
-            </w:pPr>
-          </w:p>
-          <w:p>
-            <w:pPr>
+                <w:lang w:val="ro-RO"/>
+              </w:rPr>
+            </w:pPr>
+          </w:p>
+          <w:p>
+            <w:pPr>
+              <w:spacing w:line="256" w:lineRule="auto"/>
               <w:jc w:val="both"/>
               <w:rPr>
                 <w:rFonts w:ascii="Segoe UI" w:hAnsi="Segoe UI" w:cs="Segoe UI"/>
-                <w:sz w:val="22"/>
-                <w:szCs w:val="22"/>
+                <w:lang w:val="ro-RO"/>
               </w:rPr>
             </w:pPr>
           </w:p>
@@ -240,17 +238,19 @@
           <w:tcPr>
             <w:tcW w:w="7105" w:type="dxa"/>
             <w:tcBorders>
-              <w:left w:val="nil"/>
-              <w:right w:val="nil"/>
-            </w:tcBorders>
-          </w:tcPr>
-          <w:p>
-            <w:pPr>
+              <w:top w:val="single" w:sz="4" w:space="0" w:color="auto"/>
+              <w:left w:val="nil"/>
+              <w:bottom w:val="single" w:sz="4" w:space="0" w:color="auto"/>
+              <w:right w:val="nil"/>
+            </w:tcBorders>
+          </w:tcPr>
+          <w:p>
+            <w:pPr>
+              <w:spacing w:line="256" w:lineRule="auto"/>
               <w:jc w:val="both"/>
               <w:rPr>
                 <w:rFonts w:ascii="Segoe UI" w:hAnsi="Segoe UI" w:cs="Segoe UI"/>
-                <w:sz w:val="22"/>
-                <w:szCs w:val="22"/>
+                <w:lang w:val="ro-RO"/>
               </w:rPr>
             </w:pPr>
             <w:r>
@@ -258,18 +258,16 @@
                 <w:rFonts w:ascii="Segoe UI" w:hAnsi="Segoe UI" w:cs="Segoe UI"/>
                 <w:b/>
                 <w:bCs/>
-                <w:sz w:val="22"/>
-                <w:szCs w:val="22"/>
+                <w:lang w:val="ro-RO"/>
               </w:rPr>
               <w:t>{{nume_firma}}</w:t>
             </w:r>
             <w:r>
               <w:rPr>
                 <w:rFonts w:ascii="Segoe UI" w:hAnsi="Segoe UI" w:cs="Segoe UI"/>
-                <w:sz w:val="22"/>
-                <w:szCs w:val="22"/>
-              </w:rPr>
-              <w:t xml:space="preserve"> pentru {{nume_beneficiar}}</w:t>
+                <w:lang w:val="ro-RO"/>
+              </w:rPr>
+              <w:t xml:space="preserve"> pentru {{nume_beneficiar}};</w:t>
             </w:r>
           </w:p>
         </w:tc>
@@ -279,24 +277,26 @@
           <w:tcPr>
             <w:tcW w:w="2470" w:type="dxa"/>
             <w:tcBorders>
-              <w:left w:val="nil"/>
-              <w:right w:val="nil"/>
-            </w:tcBorders>
-          </w:tcPr>
-          <w:p>
-            <w:pPr>
+              <w:top w:val="single" w:sz="4" w:space="0" w:color="auto"/>
+              <w:left w:val="nil"/>
+              <w:bottom w:val="single" w:sz="4" w:space="0" w:color="auto"/>
+              <w:right w:val="nil"/>
+            </w:tcBorders>
+            <w:hideMark/>
+          </w:tcPr>
+          <w:p>
+            <w:pPr>
+              <w:spacing w:line="256" w:lineRule="auto"/>
               <w:jc w:val="both"/>
               <w:rPr>
                 <w:rFonts w:ascii="Segoe UI" w:hAnsi="Segoe UI" w:cs="Segoe UI"/>
-                <w:sz w:val="22"/>
-                <w:szCs w:val="22"/>
+                <w:lang w:val="ro-RO"/>
               </w:rPr>
             </w:pPr>
             <w:r>
               <w:rPr>
                 <w:rFonts w:ascii="Segoe UI" w:hAnsi="Segoe UI" w:cs="Segoe UI"/>
-                <w:sz w:val="22"/>
-                <w:szCs w:val="22"/>
+                <w:lang w:val="ro-RO"/>
               </w:rPr>
               <w:t>CNP/CUI/Nr. înreg.</w:t>
             </w:r>
@@ -304,48 +304,52 @@
         </w:tc>
         <w:tc>
           <w:tcPr>
-            <w:tcW w:w="280" w:type="dxa"/>
+            <w:tcW w:w="0" w:type="auto"/>
             <w:vMerge/>
             <w:tcBorders>
-              <w:left w:val="nil"/>
-              <w:right w:val="nil"/>
-            </w:tcBorders>
-          </w:tcPr>
-          <w:p>
-            <w:pPr>
+              <w:top w:val="nil"/>
+              <w:left w:val="nil"/>
+              <w:bottom w:val="nil"/>
+              <w:right w:val="nil"/>
+            </w:tcBorders>
+            <w:vAlign w:val="center"/>
+            <w:hideMark/>
+          </w:tcPr>
+          <w:p>
+            <w:pPr>
+              <w:spacing w:line="256" w:lineRule="auto"/>
+              <w:rPr>
+                <w:rFonts w:ascii="Segoe UI" w:hAnsi="Segoe UI" w:cs="Segoe UI"/>
+                <w:lang w:val="ro-RO"/>
+              </w:rPr>
+            </w:pPr>
+          </w:p>
+        </w:tc>
+        <w:tc>
+          <w:tcPr>
+            <w:tcW w:w="7105" w:type="dxa"/>
+            <w:tcBorders>
+              <w:top w:val="single" w:sz="4" w:space="0" w:color="auto"/>
+              <w:left w:val="nil"/>
+              <w:bottom w:val="single" w:sz="4" w:space="0" w:color="auto"/>
+              <w:right w:val="nil"/>
+            </w:tcBorders>
+          </w:tcPr>
+          <w:p>
+            <w:pPr>
+              <w:spacing w:line="256" w:lineRule="auto"/>
               <w:jc w:val="both"/>
               <w:rPr>
                 <w:rFonts w:ascii="Segoe UI" w:hAnsi="Segoe UI" w:cs="Segoe UI"/>
-                <w:sz w:val="22"/>
-                <w:szCs w:val="22"/>
-              </w:rPr>
-            </w:pPr>
-          </w:p>
-        </w:tc>
-        <w:tc>
-          <w:tcPr>
-            <w:tcW w:w="7105" w:type="dxa"/>
-            <w:tcBorders>
-              <w:left w:val="nil"/>
-              <w:right w:val="nil"/>
-            </w:tcBorders>
-          </w:tcPr>
-          <w:p>
-            <w:pPr>
-              <w:jc w:val="both"/>
-              <w:rPr>
-                <w:rFonts w:ascii="Segoe UI" w:hAnsi="Segoe UI" w:cs="Segoe UI"/>
-                <w:sz w:val="22"/>
-                <w:szCs w:val="22"/>
+                <w:lang w:val="ro-RO"/>
               </w:rPr>
             </w:pPr>
             <w:r>
               <w:rPr>
                 <w:rFonts w:ascii="Segoe UI" w:hAnsi="Segoe UI" w:cs="Segoe UI"/>
-                <w:sz w:val="22"/>
-                <w:szCs w:val="22"/>
-              </w:rPr>
-              <w:t>{{cui_firma}}</w:t>
+                <w:lang w:val="ro-RO"/>
+              </w:rPr>
+              <w:t>{{cui_firma}};</w:t>
             </w:r>
           </w:p>
         </w:tc>
@@ -355,24 +359,26 @@
           <w:tcPr>
             <w:tcW w:w="2470" w:type="dxa"/>
             <w:tcBorders>
-              <w:left w:val="nil"/>
-              <w:right w:val="nil"/>
-            </w:tcBorders>
-          </w:tcPr>
-          <w:p>
-            <w:pPr>
+              <w:top w:val="single" w:sz="4" w:space="0" w:color="auto"/>
+              <w:left w:val="nil"/>
+              <w:bottom w:val="single" w:sz="4" w:space="0" w:color="auto"/>
+              <w:right w:val="nil"/>
+            </w:tcBorders>
+            <w:hideMark/>
+          </w:tcPr>
+          <w:p>
+            <w:pPr>
+              <w:spacing w:line="256" w:lineRule="auto"/>
               <w:jc w:val="both"/>
               <w:rPr>
                 <w:rFonts w:ascii="Segoe UI" w:hAnsi="Segoe UI" w:cs="Segoe UI"/>
-                <w:sz w:val="22"/>
-                <w:szCs w:val="22"/>
+                <w:lang w:val="ro-RO"/>
               </w:rPr>
             </w:pPr>
             <w:r>
               <w:rPr>
                 <w:rFonts w:ascii="Segoe UI" w:hAnsi="Segoe UI" w:cs="Segoe UI"/>
-                <w:sz w:val="22"/>
-                <w:szCs w:val="22"/>
+                <w:lang w:val="ro-RO"/>
               </w:rPr>
               <w:t>Localitate, Județ</w:t>
             </w:r>
@@ -380,58 +386,51 @@
         </w:tc>
         <w:tc>
           <w:tcPr>
-            <w:tcW w:w="280" w:type="dxa"/>
+            <w:tcW w:w="0" w:type="auto"/>
             <w:vMerge/>
             <w:tcBorders>
-              <w:left w:val="nil"/>
-              <w:right w:val="nil"/>
-            </w:tcBorders>
-          </w:tcPr>
-          <w:p>
-            <w:pPr>
+              <w:top w:val="nil"/>
+              <w:left w:val="nil"/>
+              <w:bottom w:val="nil"/>
+              <w:right w:val="nil"/>
+            </w:tcBorders>
+            <w:vAlign w:val="center"/>
+            <w:hideMark/>
+          </w:tcPr>
+          <w:p>
+            <w:pPr>
+              <w:spacing w:line="256" w:lineRule="auto"/>
+              <w:rPr>
+                <w:rFonts w:ascii="Segoe UI" w:hAnsi="Segoe UI" w:cs="Segoe UI"/>
+                <w:lang w:val="ro-RO"/>
+              </w:rPr>
+            </w:pPr>
+          </w:p>
+        </w:tc>
+        <w:tc>
+          <w:tcPr>
+            <w:tcW w:w="7105" w:type="dxa"/>
+            <w:tcBorders>
+              <w:top w:val="single" w:sz="4" w:space="0" w:color="auto"/>
+              <w:left w:val="nil"/>
+              <w:bottom w:val="single" w:sz="4" w:space="0" w:color="auto"/>
+              <w:right w:val="nil"/>
+            </w:tcBorders>
+          </w:tcPr>
+          <w:p>
+            <w:pPr>
+              <w:spacing w:line="256" w:lineRule="auto"/>
               <w:jc w:val="both"/>
               <w:rPr>
                 <w:rFonts w:ascii="Segoe UI" w:hAnsi="Segoe UI" w:cs="Segoe UI"/>
-                <w:sz w:val="22"/>
-                <w:szCs w:val="22"/>
-              </w:rPr>
-            </w:pPr>
-          </w:p>
-        </w:tc>
-        <w:tc>
-          <w:tcPr>
-            <w:tcW w:w="7105" w:type="dxa"/>
-            <w:tcBorders>
-              <w:left w:val="nil"/>
-              <w:right w:val="nil"/>
-            </w:tcBorders>
-          </w:tcPr>
-          <w:p>
-            <w:pPr>
-              <w:jc w:val="both"/>
-              <w:rPr>
-                <w:rFonts w:ascii="Segoe UI" w:hAnsi="Segoe UI" w:cs="Segoe UI"/>
-                <w:sz w:val="22"/>
-                <w:szCs w:val="22"/>
-                <w:lang w:val="en-GB"/>
               </w:rPr>
             </w:pPr>
             <w:r>
               <w:rPr>
                 <w:rFonts w:ascii="Segoe UI" w:hAnsi="Segoe UI" w:cs="Segoe UI"/>
-                <w:sz w:val="22"/>
-                <w:szCs w:val="22"/>
-              </w:rPr>
-              <w:t xml:space="preserve">{{localitate_firma}}, județ </w:t>
-            </w:r>
-            <w:r>
-              <w:rPr>
-                <w:rFonts w:ascii="Segoe UI" w:hAnsi="Segoe UI" w:cs="Segoe UI"/>
-                <w:sz w:val="22"/>
-                <w:szCs w:val="22"/>
-                <w:lang w:val="en-GB"/>
-              </w:rPr>
-              <w:t>{{judet_firma}}</w:t>
+                <w:lang w:val="ro-RO"/>
+              </w:rPr>
+              <w:t>{{localitate_firma}}, județ {{judet_firma}};</w:t>
             </w:r>
           </w:p>
         </w:tc>
@@ -441,24 +440,26 @@
           <w:tcPr>
             <w:tcW w:w="2470" w:type="dxa"/>
             <w:tcBorders>
-              <w:left w:val="nil"/>
-              <w:right w:val="nil"/>
-            </w:tcBorders>
-          </w:tcPr>
-          <w:p>
-            <w:pPr>
+              <w:top w:val="single" w:sz="4" w:space="0" w:color="auto"/>
+              <w:left w:val="nil"/>
+              <w:bottom w:val="single" w:sz="4" w:space="0" w:color="auto"/>
+              <w:right w:val="nil"/>
+            </w:tcBorders>
+            <w:hideMark/>
+          </w:tcPr>
+          <w:p>
+            <w:pPr>
+              <w:spacing w:line="256" w:lineRule="auto"/>
               <w:jc w:val="both"/>
               <w:rPr>
                 <w:rFonts w:ascii="Segoe UI" w:hAnsi="Segoe UI" w:cs="Segoe UI"/>
-                <w:sz w:val="22"/>
-                <w:szCs w:val="22"/>
+                <w:lang w:val="ro-RO"/>
               </w:rPr>
             </w:pPr>
             <w:r>
               <w:rPr>
                 <w:rFonts w:ascii="Segoe UI" w:hAnsi="Segoe UI" w:cs="Segoe UI"/>
-                <w:sz w:val="22"/>
-                <w:szCs w:val="22"/>
+                <w:lang w:val="ro-RO"/>
               </w:rPr>
               <w:t>Str. Nr. Bl. Sc. Ap.</w:t>
             </w:r>
@@ -466,46 +467,50 @@
         </w:tc>
         <w:tc>
           <w:tcPr>
-            <w:tcW w:w="280" w:type="dxa"/>
+            <w:tcW w:w="0" w:type="auto"/>
             <w:vMerge/>
             <w:tcBorders>
-              <w:left w:val="nil"/>
-              <w:right w:val="nil"/>
-            </w:tcBorders>
-          </w:tcPr>
-          <w:p>
-            <w:pPr>
+              <w:top w:val="nil"/>
+              <w:left w:val="nil"/>
+              <w:bottom w:val="nil"/>
+              <w:right w:val="nil"/>
+            </w:tcBorders>
+            <w:vAlign w:val="center"/>
+            <w:hideMark/>
+          </w:tcPr>
+          <w:p>
+            <w:pPr>
+              <w:spacing w:line="256" w:lineRule="auto"/>
+              <w:rPr>
+                <w:rFonts w:ascii="Segoe UI" w:hAnsi="Segoe UI" w:cs="Segoe UI"/>
+                <w:lang w:val="ro-RO"/>
+              </w:rPr>
+            </w:pPr>
+          </w:p>
+        </w:tc>
+        <w:tc>
+          <w:tcPr>
+            <w:tcW w:w="7105" w:type="dxa"/>
+            <w:tcBorders>
+              <w:top w:val="single" w:sz="4" w:space="0" w:color="auto"/>
+              <w:left w:val="nil"/>
+              <w:bottom w:val="single" w:sz="4" w:space="0" w:color="auto"/>
+              <w:right w:val="nil"/>
+            </w:tcBorders>
+          </w:tcPr>
+          <w:p>
+            <w:pPr>
+              <w:spacing w:line="256" w:lineRule="auto"/>
               <w:jc w:val="both"/>
               <w:rPr>
                 <w:rFonts w:ascii="Segoe UI" w:hAnsi="Segoe UI" w:cs="Segoe UI"/>
-                <w:sz w:val="22"/>
-                <w:szCs w:val="22"/>
-              </w:rPr>
-            </w:pPr>
-          </w:p>
-        </w:tc>
-        <w:tc>
-          <w:tcPr>
-            <w:tcW w:w="7105" w:type="dxa"/>
-            <w:tcBorders>
-              <w:left w:val="nil"/>
-              <w:right w:val="nil"/>
-            </w:tcBorders>
-          </w:tcPr>
-          <w:p>
-            <w:pPr>
-              <w:jc w:val="both"/>
-              <w:rPr>
-                <w:rFonts w:ascii="Segoe UI" w:hAnsi="Segoe UI" w:cs="Segoe UI"/>
-                <w:sz w:val="22"/>
-                <w:szCs w:val="22"/>
+                <w:lang w:val="ro-RO"/>
               </w:rPr>
             </w:pPr>
             <w:r>
               <w:rPr>
                 <w:rFonts w:ascii="Segoe UI" w:hAnsi="Segoe UI" w:cs="Segoe UI"/>
-                <w:sz w:val="22"/>
-                <w:szCs w:val="22"/>
+                <w:lang w:val="ro-RO"/>
               </w:rPr>
               <w:t>{{adresa_firma}}</w:t>
             </w:r>
@@ -517,26 +522,28 @@
           <w:tcPr>
             <w:tcW w:w="2470" w:type="dxa"/>
             <w:tcBorders>
-              <w:left w:val="nil"/>
-              <w:right w:val="nil"/>
-            </w:tcBorders>
-          </w:tcPr>
-          <w:p>
-            <w:pPr>
+              <w:top w:val="single" w:sz="4" w:space="0" w:color="auto"/>
+              <w:left w:val="nil"/>
+              <w:bottom w:val="single" w:sz="4" w:space="0" w:color="auto"/>
+              <w:right w:val="nil"/>
+            </w:tcBorders>
+            <w:hideMark/>
+          </w:tcPr>
+          <w:p>
+            <w:pPr>
+              <w:spacing w:line="256" w:lineRule="auto"/>
               <w:jc w:val="both"/>
               <w:rPr>
                 <w:rFonts w:ascii="Segoe UI" w:hAnsi="Segoe UI" w:cs="Segoe UI"/>
                 <w:b/>
-                <w:sz w:val="22"/>
-                <w:szCs w:val="22"/>
+                <w:lang w:val="ro-RO"/>
               </w:rPr>
             </w:pPr>
             <w:r>
               <w:rPr>
                 <w:rFonts w:ascii="Segoe UI" w:hAnsi="Segoe UI" w:cs="Segoe UI"/>
                 <w:b/>
-                <w:sz w:val="22"/>
-                <w:szCs w:val="22"/>
+                <w:lang w:val="ro-RO"/>
               </w:rPr>
               <w:t>E-mail</w:t>
             </w:r>
@@ -544,46 +551,54 @@
         </w:tc>
         <w:tc>
           <w:tcPr>
-            <w:tcW w:w="280" w:type="dxa"/>
+            <w:tcW w:w="0" w:type="auto"/>
             <w:vMerge/>
             <w:tcBorders>
-              <w:left w:val="nil"/>
-              <w:right w:val="nil"/>
-            </w:tcBorders>
-          </w:tcPr>
-          <w:p>
-            <w:pPr>
+              <w:top w:val="nil"/>
+              <w:left w:val="nil"/>
+              <w:bottom w:val="nil"/>
+              <w:right w:val="nil"/>
+            </w:tcBorders>
+            <w:vAlign w:val="center"/>
+            <w:hideMark/>
+          </w:tcPr>
+          <w:p>
+            <w:pPr>
+              <w:spacing w:line="256" w:lineRule="auto"/>
+              <w:rPr>
+                <w:rFonts w:ascii="Segoe UI" w:hAnsi="Segoe UI" w:cs="Segoe UI"/>
+                <w:lang w:val="ro-RO"/>
+              </w:rPr>
+            </w:pPr>
+          </w:p>
+        </w:tc>
+        <w:tc>
+          <w:tcPr>
+            <w:tcW w:w="7105" w:type="dxa"/>
+            <w:tcBorders>
+              <w:top w:val="single" w:sz="4" w:space="0" w:color="auto"/>
+              <w:left w:val="nil"/>
+              <w:bottom w:val="single" w:sz="4" w:space="0" w:color="auto"/>
+              <w:right w:val="nil"/>
+            </w:tcBorders>
+          </w:tcPr>
+          <w:p>
+            <w:pPr>
+              <w:spacing w:line="256" w:lineRule="auto"/>
               <w:jc w:val="both"/>
               <w:rPr>
                 <w:rFonts w:ascii="Segoe UI" w:hAnsi="Segoe UI" w:cs="Segoe UI"/>
-                <w:sz w:val="22"/>
-                <w:szCs w:val="22"/>
-              </w:rPr>
-            </w:pPr>
-          </w:p>
-        </w:tc>
-        <w:tc>
-          <w:tcPr>
-            <w:tcW w:w="7105" w:type="dxa"/>
-            <w:tcBorders>
-              <w:left w:val="nil"/>
-              <w:right w:val="nil"/>
-            </w:tcBorders>
-          </w:tcPr>
-          <w:p>
-            <w:pPr>
-              <w:jc w:val="both"/>
-              <w:rPr>
-                <w:rFonts w:ascii="Segoe UI" w:hAnsi="Segoe UI" w:cs="Segoe UI"/>
-                <w:sz w:val="22"/>
-                <w:szCs w:val="22"/>
+                <w:b/>
+                <w:bCs/>
+                <w:lang w:val="ro-RO"/>
               </w:rPr>
             </w:pPr>
             <w:r>
               <w:rPr>
                 <w:rFonts w:ascii="Segoe UI" w:hAnsi="Segoe UI" w:cs="Segoe UI"/>
-                <w:sz w:val="22"/>
-                <w:szCs w:val="22"/>
+                <w:b/>
+                <w:bCs/>
+                <w:lang w:val="ro-RO"/>
               </w:rPr>
               <w:t>{{email_firma}}</w:t>
             </w:r>
@@ -595,24 +610,26 @@
           <w:tcPr>
             <w:tcW w:w="2470" w:type="dxa"/>
             <w:tcBorders>
-              <w:left w:val="nil"/>
-              <w:right w:val="nil"/>
-            </w:tcBorders>
-          </w:tcPr>
-          <w:p>
-            <w:pPr>
+              <w:top w:val="single" w:sz="4" w:space="0" w:color="auto"/>
+              <w:left w:val="nil"/>
+              <w:bottom w:val="single" w:sz="4" w:space="0" w:color="auto"/>
+              <w:right w:val="nil"/>
+            </w:tcBorders>
+            <w:hideMark/>
+          </w:tcPr>
+          <w:p>
+            <w:pPr>
+              <w:spacing w:line="256" w:lineRule="auto"/>
               <w:jc w:val="both"/>
               <w:rPr>
                 <w:rFonts w:ascii="Segoe UI" w:hAnsi="Segoe UI" w:cs="Segoe UI"/>
-                <w:sz w:val="22"/>
-                <w:szCs w:val="22"/>
+                <w:lang w:val="ro-RO"/>
               </w:rPr>
             </w:pPr>
             <w:r>
               <w:rPr>
                 <w:rFonts w:ascii="Segoe UI" w:hAnsi="Segoe UI" w:cs="Segoe UI"/>
-                <w:sz w:val="22"/>
-                <w:szCs w:val="22"/>
+                <w:lang w:val="ro-RO"/>
               </w:rPr>
               <w:t>Telefon mobil</w:t>
             </w:r>
@@ -620,50 +637,50 @@
         </w:tc>
         <w:tc>
           <w:tcPr>
-            <w:tcW w:w="280" w:type="dxa"/>
+            <w:tcW w:w="0" w:type="auto"/>
             <w:vMerge/>
             <w:tcBorders>
-              <w:left w:val="nil"/>
-              <w:right w:val="nil"/>
-            </w:tcBorders>
-          </w:tcPr>
-          <w:p>
-            <w:pPr>
+              <w:top w:val="nil"/>
+              <w:left w:val="nil"/>
+              <w:bottom w:val="nil"/>
+              <w:right w:val="nil"/>
+            </w:tcBorders>
+            <w:vAlign w:val="center"/>
+            <w:hideMark/>
+          </w:tcPr>
+          <w:p>
+            <w:pPr>
+              <w:spacing w:line="256" w:lineRule="auto"/>
+              <w:rPr>
+                <w:rFonts w:ascii="Segoe UI" w:hAnsi="Segoe UI" w:cs="Segoe UI"/>
+                <w:lang w:val="ro-RO"/>
+              </w:rPr>
+            </w:pPr>
+          </w:p>
+        </w:tc>
+        <w:tc>
+          <w:tcPr>
+            <w:tcW w:w="7105" w:type="dxa"/>
+            <w:tcBorders>
+              <w:top w:val="single" w:sz="4" w:space="0" w:color="auto"/>
+              <w:left w:val="nil"/>
+              <w:bottom w:val="single" w:sz="4" w:space="0" w:color="auto"/>
+              <w:right w:val="nil"/>
+            </w:tcBorders>
+          </w:tcPr>
+          <w:p>
+            <w:pPr>
+              <w:spacing w:line="256" w:lineRule="auto"/>
               <w:jc w:val="both"/>
               <w:rPr>
                 <w:rFonts w:ascii="Segoe UI" w:hAnsi="Segoe UI" w:cs="Segoe UI"/>
-                <w:sz w:val="22"/>
-                <w:szCs w:val="22"/>
-              </w:rPr>
-            </w:pPr>
-          </w:p>
-        </w:tc>
-        <w:tc>
-          <w:tcPr>
-            <w:tcW w:w="7105" w:type="dxa"/>
-            <w:tcBorders>
-              <w:left w:val="nil"/>
-              <w:right w:val="nil"/>
-            </w:tcBorders>
-          </w:tcPr>
-          <w:p>
-            <w:pPr>
-              <w:jc w:val="both"/>
-              <w:rPr>
-                <w:rFonts w:ascii="Segoe UI" w:hAnsi="Segoe UI" w:cs="Segoe UI"/>
-                <w:b/>
-                <w:bCs/>
-                <w:sz w:val="22"/>
-                <w:szCs w:val="22"/>
+                <w:lang w:val="ro-RO"/>
               </w:rPr>
             </w:pPr>
             <w:r>
               <w:rPr>
                 <w:rFonts w:ascii="Segoe UI" w:hAnsi="Segoe UI" w:cs="Segoe UI"/>
-                <w:b/>
-                <w:bCs/>
-                <w:sz w:val="22"/>
-                <w:szCs w:val="22"/>
+                <w:lang w:val="ro-RO"/>
               </w:rPr>
               <w:t>{{telefon_contact}}</w:t>
             </w:r>
@@ -675,24 +692,26 @@
           <w:tcPr>
             <w:tcW w:w="2470" w:type="dxa"/>
             <w:tcBorders>
-              <w:left w:val="nil"/>
-              <w:right w:val="nil"/>
-            </w:tcBorders>
-          </w:tcPr>
-          <w:p>
-            <w:pPr>
+              <w:top w:val="single" w:sz="4" w:space="0" w:color="auto"/>
+              <w:left w:val="nil"/>
+              <w:bottom w:val="single" w:sz="4" w:space="0" w:color="auto"/>
+              <w:right w:val="nil"/>
+            </w:tcBorders>
+            <w:hideMark/>
+          </w:tcPr>
+          <w:p>
+            <w:pPr>
+              <w:spacing w:line="256" w:lineRule="auto"/>
               <w:jc w:val="both"/>
               <w:rPr>
                 <w:rFonts w:ascii="Segoe UI" w:hAnsi="Segoe UI" w:cs="Segoe UI"/>
-                <w:sz w:val="22"/>
-                <w:szCs w:val="22"/>
+                <w:lang w:val="ro-RO"/>
               </w:rPr>
             </w:pPr>
             <w:r>
               <w:rPr>
                 <w:rFonts w:ascii="Segoe UI" w:hAnsi="Segoe UI" w:cs="Segoe UI"/>
-                <w:sz w:val="22"/>
-                <w:szCs w:val="22"/>
+                <w:lang w:val="ro-RO"/>
               </w:rPr>
               <w:t>Reprezentant legal</w:t>
             </w:r>
@@ -700,47 +719,50 @@
         </w:tc>
         <w:tc>
           <w:tcPr>
-            <w:tcW w:w="280" w:type="dxa"/>
+            <w:tcW w:w="0" w:type="auto"/>
             <w:vMerge/>
             <w:tcBorders>
+              <w:top w:val="nil"/>
               <w:left w:val="nil"/>
               <w:bottom w:val="nil"/>
               <w:right w:val="nil"/>
             </w:tcBorders>
-          </w:tcPr>
-          <w:p>
-            <w:pPr>
+            <w:vAlign w:val="center"/>
+            <w:hideMark/>
+          </w:tcPr>
+          <w:p>
+            <w:pPr>
+              <w:spacing w:line="256" w:lineRule="auto"/>
+              <w:rPr>
+                <w:rFonts w:ascii="Segoe UI" w:hAnsi="Segoe UI" w:cs="Segoe UI"/>
+                <w:lang w:val="ro-RO"/>
+              </w:rPr>
+            </w:pPr>
+          </w:p>
+        </w:tc>
+        <w:tc>
+          <w:tcPr>
+            <w:tcW w:w="7105" w:type="dxa"/>
+            <w:tcBorders>
+              <w:top w:val="single" w:sz="4" w:space="0" w:color="auto"/>
+              <w:left w:val="nil"/>
+              <w:bottom w:val="single" w:sz="4" w:space="0" w:color="auto"/>
+              <w:right w:val="nil"/>
+            </w:tcBorders>
+          </w:tcPr>
+          <w:p>
+            <w:pPr>
+              <w:spacing w:line="256" w:lineRule="auto"/>
               <w:jc w:val="both"/>
               <w:rPr>
                 <w:rFonts w:ascii="Segoe UI" w:hAnsi="Segoe UI" w:cs="Segoe UI"/>
-                <w:sz w:val="22"/>
-                <w:szCs w:val="22"/>
-              </w:rPr>
-            </w:pPr>
-          </w:p>
-        </w:tc>
-        <w:tc>
-          <w:tcPr>
-            <w:tcW w:w="7105" w:type="dxa"/>
-            <w:tcBorders>
-              <w:left w:val="nil"/>
-              <w:right w:val="nil"/>
-            </w:tcBorders>
-          </w:tcPr>
-          <w:p>
-            <w:pPr>
-              <w:jc w:val="both"/>
-              <w:rPr>
-                <w:rFonts w:ascii="Segoe UI" w:hAnsi="Segoe UI" w:cs="Segoe UI"/>
-                <w:sz w:val="22"/>
-                <w:szCs w:val="22"/>
+                <w:lang w:val="ro-RO"/>
               </w:rPr>
             </w:pPr>
             <w:r>
               <w:rPr>
                 <w:rFonts w:ascii="Segoe UI" w:hAnsi="Segoe UI" w:cs="Segoe UI"/>
-                <w:sz w:val="22"/>
-                <w:szCs w:val="22"/>
+                <w:lang w:val="ro-RO"/>
               </w:rPr>
               <w:t>{{reprezentant_firma}}</w:t>
             </w:r>
@@ -755,8 +777,7 @@
         <w:rPr>
           <w:rFonts w:ascii="Segoe UI" w:hAnsi="Segoe UI" w:cs="Segoe UI"/>
           <w:b/>
-          <w:sz w:val="22"/>
-          <w:szCs w:val="22"/>
+          <w:lang w:val="ro-RO"/>
         </w:rPr>
       </w:pPr>
     </w:p>
@@ -767,20 +788,19 @@
           <w:numId w:val="1"/>
         </w:numPr>
         <w:suppressAutoHyphens/>
+        <w:spacing w:after="0" w:line="240" w:lineRule="auto"/>
         <w:jc w:val="both"/>
         <w:rPr>
           <w:rFonts w:ascii="Segoe UI" w:hAnsi="Segoe UI" w:cs="Segoe UI"/>
           <w:b/>
-          <w:sz w:val="22"/>
-          <w:szCs w:val="22"/>
-        </w:rPr>
-      </w:pPr>
-      <w:r>
-        <w:rPr>
-          <w:rFonts w:ascii="Segoe UI" w:hAnsi="Segoe UI" w:cs="Segoe UI"/>
-          <w:b/>
-          <w:sz w:val="22"/>
-          <w:szCs w:val="22"/>
+          <w:lang w:val="ro-RO"/>
+        </w:rPr>
+      </w:pPr>
+      <w:r>
+        <w:rPr>
+          <w:rFonts w:ascii="Segoe UI" w:hAnsi="Segoe UI" w:cs="Segoe UI"/>
+          <w:b/>
+          <w:lang w:val="ro-RO"/>
         </w:rPr>
         <w:t>Date de facturare (dacă diferă față de pct.1 )</w:t>
       </w:r>
@@ -792,8 +812,7 @@
         <w:rPr>
           <w:rFonts w:ascii="Segoe UI" w:hAnsi="Segoe UI" w:cs="Segoe UI"/>
           <w:b/>
-          <w:sz w:val="22"/>
-          <w:szCs w:val="22"/>
+          <w:lang w:val="ro-RO"/>
         </w:rPr>
       </w:pPr>
     </w:p>
@@ -820,24 +839,26 @@
           <w:tcPr>
             <w:tcW w:w="2470" w:type="dxa"/>
             <w:tcBorders>
-              <w:left w:val="nil"/>
-              <w:right w:val="nil"/>
-            </w:tcBorders>
-          </w:tcPr>
-          <w:p>
-            <w:pPr>
+              <w:top w:val="single" w:sz="4" w:space="0" w:color="auto"/>
+              <w:left w:val="nil"/>
+              <w:bottom w:val="single" w:sz="4" w:space="0" w:color="auto"/>
+              <w:right w:val="nil"/>
+            </w:tcBorders>
+            <w:hideMark/>
+          </w:tcPr>
+          <w:p>
+            <w:pPr>
+              <w:spacing w:line="256" w:lineRule="auto"/>
               <w:jc w:val="both"/>
               <w:rPr>
                 <w:rFonts w:ascii="Segoe UI" w:hAnsi="Segoe UI" w:cs="Segoe UI"/>
-                <w:sz w:val="22"/>
-                <w:szCs w:val="22"/>
+                <w:lang w:val="ro-RO"/>
               </w:rPr>
             </w:pPr>
             <w:r>
               <w:rPr>
                 <w:rFonts w:ascii="Segoe UI" w:hAnsi="Segoe UI" w:cs="Segoe UI"/>
-                <w:sz w:val="22"/>
-                <w:szCs w:val="22"/>
+                <w:lang w:val="ro-RO"/>
               </w:rPr>
               <w:t>Solicitant</w:t>
             </w:r>
@@ -850,26 +871,27 @@
             <w:tcBorders>
               <w:top w:val="nil"/>
               <w:left w:val="nil"/>
-              <w:right w:val="nil"/>
-            </w:tcBorders>
-          </w:tcPr>
-          <w:p>
-            <w:pPr>
+              <w:bottom w:val="single" w:sz="4" w:space="0" w:color="auto"/>
+              <w:right w:val="nil"/>
+            </w:tcBorders>
+          </w:tcPr>
+          <w:p>
+            <w:pPr>
+              <w:spacing w:line="256" w:lineRule="auto"/>
               <w:jc w:val="both"/>
               <w:rPr>
                 <w:rFonts w:ascii="Segoe UI" w:hAnsi="Segoe UI" w:cs="Segoe UI"/>
-                <w:sz w:val="22"/>
-                <w:szCs w:val="22"/>
-              </w:rPr>
-            </w:pPr>
-          </w:p>
-          <w:p>
-            <w:pPr>
+                <w:lang w:val="ro-RO"/>
+              </w:rPr>
+            </w:pPr>
+          </w:p>
+          <w:p>
+            <w:pPr>
+              <w:spacing w:line="256" w:lineRule="auto"/>
               <w:jc w:val="both"/>
               <w:rPr>
                 <w:rFonts w:ascii="Segoe UI" w:hAnsi="Segoe UI" w:cs="Segoe UI"/>
-                <w:sz w:val="22"/>
-                <w:szCs w:val="22"/>
+                <w:lang w:val="ro-RO"/>
               </w:rPr>
             </w:pPr>
           </w:p>
@@ -878,17 +900,19 @@
           <w:tcPr>
             <w:tcW w:w="7105" w:type="dxa"/>
             <w:tcBorders>
-              <w:left w:val="nil"/>
-              <w:right w:val="nil"/>
-            </w:tcBorders>
-          </w:tcPr>
-          <w:p>
-            <w:pPr>
+              <w:top w:val="single" w:sz="4" w:space="0" w:color="auto"/>
+              <w:left w:val="nil"/>
+              <w:bottom w:val="single" w:sz="4" w:space="0" w:color="auto"/>
+              <w:right w:val="nil"/>
+            </w:tcBorders>
+          </w:tcPr>
+          <w:p>
+            <w:pPr>
+              <w:spacing w:line="256" w:lineRule="auto"/>
               <w:jc w:val="both"/>
               <w:rPr>
                 <w:rFonts w:ascii="Segoe UI" w:hAnsi="Segoe UI" w:cs="Segoe UI"/>
-                <w:sz w:val="22"/>
-                <w:szCs w:val="22"/>
+                <w:lang w:val="ro-RO"/>
               </w:rPr>
             </w:pPr>
           </w:p>
@@ -899,24 +923,26 @@
           <w:tcPr>
             <w:tcW w:w="2470" w:type="dxa"/>
             <w:tcBorders>
-              <w:left w:val="nil"/>
-              <w:right w:val="nil"/>
-            </w:tcBorders>
-          </w:tcPr>
-          <w:p>
-            <w:pPr>
+              <w:top w:val="single" w:sz="4" w:space="0" w:color="auto"/>
+              <w:left w:val="nil"/>
+              <w:bottom w:val="single" w:sz="4" w:space="0" w:color="auto"/>
+              <w:right w:val="nil"/>
+            </w:tcBorders>
+            <w:hideMark/>
+          </w:tcPr>
+          <w:p>
+            <w:pPr>
+              <w:spacing w:line="256" w:lineRule="auto"/>
               <w:jc w:val="both"/>
               <w:rPr>
                 <w:rFonts w:ascii="Segoe UI" w:hAnsi="Segoe UI" w:cs="Segoe UI"/>
-                <w:sz w:val="22"/>
-                <w:szCs w:val="22"/>
+                <w:lang w:val="ro-RO"/>
               </w:rPr>
             </w:pPr>
             <w:r>
               <w:rPr>
                 <w:rFonts w:ascii="Segoe UI" w:hAnsi="Segoe UI" w:cs="Segoe UI"/>
-                <w:sz w:val="22"/>
-                <w:szCs w:val="22"/>
+                <w:lang w:val="ro-RO"/>
               </w:rPr>
               <w:t>CNP/CUI/Nr. înreg.</w:t>
             </w:r>
@@ -924,39 +950,44 @@
         </w:tc>
         <w:tc>
           <w:tcPr>
-            <w:tcW w:w="280" w:type="dxa"/>
+            <w:tcW w:w="0" w:type="auto"/>
             <w:vMerge/>
             <w:tcBorders>
-              <w:left w:val="nil"/>
-              <w:right w:val="nil"/>
-            </w:tcBorders>
-          </w:tcPr>
-          <w:p>
-            <w:pPr>
+              <w:top w:val="nil"/>
+              <w:left w:val="nil"/>
+              <w:bottom w:val="single" w:sz="4" w:space="0" w:color="auto"/>
+              <w:right w:val="nil"/>
+            </w:tcBorders>
+            <w:vAlign w:val="center"/>
+            <w:hideMark/>
+          </w:tcPr>
+          <w:p>
+            <w:pPr>
+              <w:spacing w:line="256" w:lineRule="auto"/>
+              <w:rPr>
+                <w:rFonts w:ascii="Segoe UI" w:hAnsi="Segoe UI" w:cs="Segoe UI"/>
+                <w:lang w:val="ro-RO"/>
+              </w:rPr>
+            </w:pPr>
+          </w:p>
+        </w:tc>
+        <w:tc>
+          <w:tcPr>
+            <w:tcW w:w="7105" w:type="dxa"/>
+            <w:tcBorders>
+              <w:top w:val="single" w:sz="4" w:space="0" w:color="auto"/>
+              <w:left w:val="nil"/>
+              <w:bottom w:val="single" w:sz="4" w:space="0" w:color="auto"/>
+              <w:right w:val="nil"/>
+            </w:tcBorders>
+          </w:tcPr>
+          <w:p>
+            <w:pPr>
+              <w:spacing w:line="256" w:lineRule="auto"/>
               <w:jc w:val="both"/>
               <w:rPr>
                 <w:rFonts w:ascii="Segoe UI" w:hAnsi="Segoe UI" w:cs="Segoe UI"/>
-                <w:sz w:val="22"/>
-                <w:szCs w:val="22"/>
-              </w:rPr>
-            </w:pPr>
-          </w:p>
-        </w:tc>
-        <w:tc>
-          <w:tcPr>
-            <w:tcW w:w="7105" w:type="dxa"/>
-            <w:tcBorders>
-              <w:left w:val="nil"/>
-              <w:right w:val="nil"/>
-            </w:tcBorders>
-          </w:tcPr>
-          <w:p>
-            <w:pPr>
-              <w:jc w:val="both"/>
-              <w:rPr>
-                <w:rFonts w:ascii="Segoe UI" w:hAnsi="Segoe UI" w:cs="Segoe UI"/>
-                <w:sz w:val="22"/>
-                <w:szCs w:val="22"/>
+                <w:lang w:val="ro-RO"/>
               </w:rPr>
             </w:pPr>
           </w:p>
@@ -967,24 +998,26 @@
           <w:tcPr>
             <w:tcW w:w="2470" w:type="dxa"/>
             <w:tcBorders>
-              <w:left w:val="nil"/>
-              <w:right w:val="nil"/>
-            </w:tcBorders>
-          </w:tcPr>
-          <w:p>
-            <w:pPr>
+              <w:top w:val="single" w:sz="4" w:space="0" w:color="auto"/>
+              <w:left w:val="nil"/>
+              <w:bottom w:val="single" w:sz="4" w:space="0" w:color="auto"/>
+              <w:right w:val="nil"/>
+            </w:tcBorders>
+            <w:hideMark/>
+          </w:tcPr>
+          <w:p>
+            <w:pPr>
+              <w:spacing w:line="256" w:lineRule="auto"/>
               <w:jc w:val="both"/>
               <w:rPr>
                 <w:rFonts w:ascii="Segoe UI" w:hAnsi="Segoe UI" w:cs="Segoe UI"/>
-                <w:sz w:val="22"/>
-                <w:szCs w:val="22"/>
+                <w:lang w:val="ro-RO"/>
               </w:rPr>
             </w:pPr>
             <w:r>
               <w:rPr>
                 <w:rFonts w:ascii="Segoe UI" w:hAnsi="Segoe UI" w:cs="Segoe UI"/>
-                <w:sz w:val="22"/>
-                <w:szCs w:val="22"/>
+                <w:lang w:val="ro-RO"/>
               </w:rPr>
               <w:t>Localitate, Județ</w:t>
             </w:r>
@@ -992,39 +1025,44 @@
         </w:tc>
         <w:tc>
           <w:tcPr>
-            <w:tcW w:w="280" w:type="dxa"/>
+            <w:tcW w:w="0" w:type="auto"/>
             <w:vMerge/>
             <w:tcBorders>
-              <w:left w:val="nil"/>
-              <w:right w:val="nil"/>
-            </w:tcBorders>
-          </w:tcPr>
-          <w:p>
-            <w:pPr>
+              <w:top w:val="nil"/>
+              <w:left w:val="nil"/>
+              <w:bottom w:val="single" w:sz="4" w:space="0" w:color="auto"/>
+              <w:right w:val="nil"/>
+            </w:tcBorders>
+            <w:vAlign w:val="center"/>
+            <w:hideMark/>
+          </w:tcPr>
+          <w:p>
+            <w:pPr>
+              <w:spacing w:line="256" w:lineRule="auto"/>
+              <w:rPr>
+                <w:rFonts w:ascii="Segoe UI" w:hAnsi="Segoe UI" w:cs="Segoe UI"/>
+                <w:lang w:val="ro-RO"/>
+              </w:rPr>
+            </w:pPr>
+          </w:p>
+        </w:tc>
+        <w:tc>
+          <w:tcPr>
+            <w:tcW w:w="7105" w:type="dxa"/>
+            <w:tcBorders>
+              <w:top w:val="single" w:sz="4" w:space="0" w:color="auto"/>
+              <w:left w:val="nil"/>
+              <w:bottom w:val="single" w:sz="4" w:space="0" w:color="auto"/>
+              <w:right w:val="nil"/>
+            </w:tcBorders>
+          </w:tcPr>
+          <w:p>
+            <w:pPr>
+              <w:spacing w:line="256" w:lineRule="auto"/>
               <w:jc w:val="both"/>
               <w:rPr>
                 <w:rFonts w:ascii="Segoe UI" w:hAnsi="Segoe UI" w:cs="Segoe UI"/>
-                <w:sz w:val="22"/>
-                <w:szCs w:val="22"/>
-              </w:rPr>
-            </w:pPr>
-          </w:p>
-        </w:tc>
-        <w:tc>
-          <w:tcPr>
-            <w:tcW w:w="7105" w:type="dxa"/>
-            <w:tcBorders>
-              <w:left w:val="nil"/>
-              <w:right w:val="nil"/>
-            </w:tcBorders>
-          </w:tcPr>
-          <w:p>
-            <w:pPr>
-              <w:jc w:val="both"/>
-              <w:rPr>
-                <w:rFonts w:ascii="Segoe UI" w:hAnsi="Segoe UI" w:cs="Segoe UI"/>
-                <w:sz w:val="22"/>
-                <w:szCs w:val="22"/>
+                <w:lang w:val="ro-RO"/>
               </w:rPr>
             </w:pPr>
           </w:p>
@@ -1035,24 +1073,26 @@
           <w:tcPr>
             <w:tcW w:w="2470" w:type="dxa"/>
             <w:tcBorders>
-              <w:left w:val="nil"/>
-              <w:right w:val="nil"/>
-            </w:tcBorders>
-          </w:tcPr>
-          <w:p>
-            <w:pPr>
+              <w:top w:val="single" w:sz="4" w:space="0" w:color="auto"/>
+              <w:left w:val="nil"/>
+              <w:bottom w:val="single" w:sz="4" w:space="0" w:color="auto"/>
+              <w:right w:val="nil"/>
+            </w:tcBorders>
+            <w:hideMark/>
+          </w:tcPr>
+          <w:p>
+            <w:pPr>
+              <w:spacing w:line="256" w:lineRule="auto"/>
               <w:jc w:val="both"/>
               <w:rPr>
                 <w:rFonts w:ascii="Segoe UI" w:hAnsi="Segoe UI" w:cs="Segoe UI"/>
-                <w:sz w:val="22"/>
-                <w:szCs w:val="22"/>
+                <w:lang w:val="ro-RO"/>
               </w:rPr>
             </w:pPr>
             <w:r>
               <w:rPr>
                 <w:rFonts w:ascii="Segoe UI" w:hAnsi="Segoe UI" w:cs="Segoe UI"/>
-                <w:sz w:val="22"/>
-                <w:szCs w:val="22"/>
+                <w:lang w:val="ro-RO"/>
               </w:rPr>
               <w:t>Str. Nr. Bl. Sc. Ap.</w:t>
             </w:r>
@@ -1060,39 +1100,44 @@
         </w:tc>
         <w:tc>
           <w:tcPr>
-            <w:tcW w:w="280" w:type="dxa"/>
+            <w:tcW w:w="0" w:type="auto"/>
             <w:vMerge/>
             <w:tcBorders>
-              <w:left w:val="nil"/>
-              <w:right w:val="nil"/>
-            </w:tcBorders>
-          </w:tcPr>
-          <w:p>
-            <w:pPr>
+              <w:top w:val="nil"/>
+              <w:left w:val="nil"/>
+              <w:bottom w:val="single" w:sz="4" w:space="0" w:color="auto"/>
+              <w:right w:val="nil"/>
+            </w:tcBorders>
+            <w:vAlign w:val="center"/>
+            <w:hideMark/>
+          </w:tcPr>
+          <w:p>
+            <w:pPr>
+              <w:spacing w:line="256" w:lineRule="auto"/>
+              <w:rPr>
+                <w:rFonts w:ascii="Segoe UI" w:hAnsi="Segoe UI" w:cs="Segoe UI"/>
+                <w:lang w:val="ro-RO"/>
+              </w:rPr>
+            </w:pPr>
+          </w:p>
+        </w:tc>
+        <w:tc>
+          <w:tcPr>
+            <w:tcW w:w="7105" w:type="dxa"/>
+            <w:tcBorders>
+              <w:top w:val="single" w:sz="4" w:space="0" w:color="auto"/>
+              <w:left w:val="nil"/>
+              <w:bottom w:val="single" w:sz="4" w:space="0" w:color="auto"/>
+              <w:right w:val="nil"/>
+            </w:tcBorders>
+          </w:tcPr>
+          <w:p>
+            <w:pPr>
+              <w:spacing w:line="256" w:lineRule="auto"/>
               <w:jc w:val="both"/>
               <w:rPr>
                 <w:rFonts w:ascii="Segoe UI" w:hAnsi="Segoe UI" w:cs="Segoe UI"/>
-                <w:sz w:val="22"/>
-                <w:szCs w:val="22"/>
-              </w:rPr>
-            </w:pPr>
-          </w:p>
-        </w:tc>
-        <w:tc>
-          <w:tcPr>
-            <w:tcW w:w="7105" w:type="dxa"/>
-            <w:tcBorders>
-              <w:left w:val="nil"/>
-              <w:right w:val="nil"/>
-            </w:tcBorders>
-          </w:tcPr>
-          <w:p>
-            <w:pPr>
-              <w:jc w:val="both"/>
-              <w:rPr>
-                <w:rFonts w:ascii="Segoe UI" w:hAnsi="Segoe UI" w:cs="Segoe UI"/>
-                <w:sz w:val="22"/>
-                <w:szCs w:val="22"/>
+                <w:lang w:val="ro-RO"/>
               </w:rPr>
             </w:pPr>
           </w:p>
@@ -1106,9 +1151,7 @@
         <w:rPr>
           <w:rFonts w:ascii="Segoe UI" w:hAnsi="Segoe UI" w:cs="Segoe UI"/>
           <w:color w:val="000000"/>
-          <w:sz w:val="22"/>
-          <w:szCs w:val="22"/>
-          <w:lang w:eastAsia="en-US"/>
+          <w:lang w:val="ro-RO"/>
         </w:rPr>
       </w:pPr>
     </w:p>
@@ -1119,20 +1162,18 @@
           <w:numId w:val="1"/>
         </w:numPr>
         <w:suppressAutoHyphens/>
+        <w:spacing w:after="0" w:line="240" w:lineRule="auto"/>
         <w:jc w:val="both"/>
         <w:rPr>
           <w:rFonts w:ascii="Segoe UI" w:hAnsi="Segoe UI" w:cs="Segoe UI"/>
           <w:color w:val="000000"/>
-          <w:sz w:val="22"/>
-          <w:szCs w:val="22"/>
-          <w:lang w:eastAsia="en-US"/>
-        </w:rPr>
-      </w:pPr>
-      <w:r>
-        <w:rPr>
-          <w:rFonts w:ascii="Segoe UI" w:hAnsi="Segoe UI" w:cs="Segoe UI"/>
-          <w:sz w:val="22"/>
-          <w:szCs w:val="22"/>
+          <w:lang w:val="ro-RO"/>
+        </w:rPr>
+      </w:pPr>
+      <w:r>
+        <w:rPr>
+          <w:rFonts w:ascii="Segoe UI" w:hAnsi="Segoe UI" w:cs="Segoe UI"/>
+          <w:lang w:val="ro-RO"/>
         </w:rPr>
         <w:t xml:space="preserve">Prin prezenta </w:t>
       </w:r>
@@ -1140,78 +1181,122 @@
         <w:rPr>
           <w:rFonts w:ascii="Segoe UI" w:hAnsi="Segoe UI" w:cs="Segoe UI"/>
           <w:b/>
-          <w:sz w:val="22"/>
-          <w:szCs w:val="22"/>
+          <w:lang w:val="ro-RO"/>
         </w:rPr>
         <w:t>solicit emiterea avizului</w:t>
       </w:r>
       <w:r>
         <w:rPr>
           <w:rFonts w:ascii="Segoe UI" w:hAnsi="Segoe UI" w:cs="Segoe UI"/>
-          <w:sz w:val="22"/>
-          <w:szCs w:val="22"/>
-        </w:rPr>
-        <w:t xml:space="preserve"> în vederea autorizării executării construcţiilor amplasate în vecinătatea obiectivelor aparţinând SNTGN Transgaz SA Mediaş, conform certificatului de urbanism n</w:t>
-      </w:r>
-      <w:r>
-        <w:rPr>
-          <w:rFonts w:ascii="Segoe UI" w:hAnsi="Segoe UI" w:cs="Segoe UI"/>
-          <w:sz w:val="22"/>
-          <w:szCs w:val="22"/>
-        </w:rPr>
-        <w:t xml:space="preserve">r. </w:t>
-      </w:r>
-      <w:r>
-        <w:rPr>
-          <w:rFonts w:ascii="Segoe UI" w:hAnsi="Segoe UI" w:cs="Segoe UI"/>
-          <w:b/>
-          <w:bCs/>
-          <w:sz w:val="22"/>
-          <w:szCs w:val="22"/>
-        </w:rPr>
-        <w:t>{{nr_cu}}</w:t>
-      </w:r>
-      <w:r>
-        <w:rPr>
-          <w:rFonts w:ascii="Segoe UI" w:hAnsi="Segoe UI" w:cs="Segoe UI"/>
-          <w:sz w:val="22"/>
-          <w:szCs w:val="22"/>
+          <w:lang w:val="ro-RO"/>
+        </w:rPr>
+        <w:t xml:space="preserve"> în vederea autorizării executării </w:t>
+      </w:r>
+      <w:r>
+        <w:rPr>
+          <w:rFonts w:ascii="Segoe UI" w:hAnsi="Segoe UI" w:cs="Segoe UI"/>
+          <w:lang w:val="ro-RO"/>
+        </w:rPr>
+        <w:t>construcțiilor</w:t>
+      </w:r>
+      <w:r>
+        <w:rPr>
+          <w:rFonts w:ascii="Segoe UI" w:hAnsi="Segoe UI" w:cs="Segoe UI"/>
+          <w:lang w:val="ro-RO"/>
+        </w:rPr>
+        <w:t xml:space="preserve"> amplasate în vecinătatea obiectivelor </w:t>
+      </w:r>
+      <w:r>
+        <w:rPr>
+          <w:rFonts w:ascii="Segoe UI" w:hAnsi="Segoe UI" w:cs="Segoe UI"/>
+          <w:lang w:val="ro-RO"/>
+        </w:rPr>
+        <w:t>aparținând</w:t>
+      </w:r>
+      <w:r>
+        <w:rPr>
+          <w:rFonts w:ascii="Segoe UI" w:hAnsi="Segoe UI" w:cs="Segoe UI"/>
+          <w:lang w:val="ro-RO"/>
+        </w:rPr>
+        <w:t xml:space="preserve"> SNTGN Transgaz SA, conform </w:t>
+      </w:r>
+      <w:r>
+        <w:rPr>
+          <w:rFonts w:ascii="Segoe UI" w:hAnsi="Segoe UI" w:cs="Segoe UI"/>
+          <w:b/>
+          <w:lang w:val="ro-RO"/>
+        </w:rPr>
+        <w:t>certificatului de urbanism nr</w:t>
+      </w:r>
+      <w:r>
+        <w:rPr>
+          <w:rFonts w:ascii="Segoe UI" w:hAnsi="Segoe UI" w:cs="Segoe UI"/>
+          <w:b/>
+          <w:lang w:val="ro-RO"/>
+        </w:rPr>
+        <w:t xml:space="preserve">. {{nr_cu}} </w:t>
+      </w:r>
+      <w:r>
+        <w:rPr>
+          <w:rFonts w:ascii="Segoe UI" w:hAnsi="Segoe UI" w:cs="Segoe UI"/>
+          <w:b/>
+          <w:lang w:val="ro-RO"/>
+        </w:rPr>
+        <w:t>din data</w:t>
+      </w:r>
+      <w:r>
+        <w:rPr>
+          <w:rFonts w:ascii="Segoe UI" w:hAnsi="Segoe UI" w:cs="Segoe UI"/>
+          <w:b/>
+          <w:lang w:val="ro-RO"/>
+        </w:rPr>
+        <w:t>: {{data_cu}};</w:t>
+      </w:r>
+    </w:p>
+    <w:p>
+      <w:pPr>
+        <w:pStyle w:val="ListParagraph"/>
+        <w:jc w:val="both"/>
+        <w:rPr>
+          <w:rFonts w:ascii="Segoe UI" w:hAnsi="Segoe UI" w:cs="Segoe UI"/>
+          <w:b/>
+          <w:u w:val="single"/>
+          <w:lang w:val="ro-RO"/>
+        </w:rPr>
+      </w:pPr>
+      <w:r>
+        <w:rPr>
+          <w:rFonts w:ascii="Segoe UI" w:hAnsi="Segoe UI" w:cs="Segoe UI"/>
+          <w:b/>
+          <w:u w:val="single"/>
+          <w:lang w:val="ro-RO"/>
+        </w:rPr>
+        <w:t>DENUMIRE   LUCRARE</w:t>
+      </w:r>
+      <w:r>
+        <w:rPr>
+          <w:rFonts w:ascii="Segoe UI" w:hAnsi="Segoe UI" w:cs="Segoe UI"/>
+          <w:b/>
+          <w:lang w:val="ro-RO"/>
+        </w:rPr>
+        <w:t xml:space="preserve">: </w:t>
+      </w:r>
+      <w:r>
+        <w:rPr>
+          <w:rFonts w:ascii="Segoe UI" w:hAnsi="Segoe UI" w:cs="Segoe UI"/>
+          <w:b/>
+          <w:lang w:val="ro-RO"/>
+        </w:rPr>
+        <w:t>{{nume_lucrare_CU}}</w:t>
+      </w:r>
+      <w:r>
+        <w:rPr>
+          <w:rFonts w:ascii="Segoe UI" w:hAnsi="Segoe UI" w:cs="Segoe UI"/>
+          <w:b/>
+          <w:u w:val="single"/>
+          <w:lang w:val="ro-RO"/>
         </w:rPr>
         <w:t xml:space="preserve"> </w:t>
-      </w:r>
-      <w:r>
-        <w:rPr>
-          <w:rFonts w:ascii="Segoe UI" w:hAnsi="Segoe UI" w:cs="Segoe UI"/>
-          <w:sz w:val="22"/>
-          <w:szCs w:val="22"/>
-        </w:rPr>
-        <w:t>din data</w:t>
-      </w:r>
-      <w:r>
-        <w:rPr>
-          <w:rFonts w:ascii="Segoe UI" w:hAnsi="Segoe UI" w:cs="Segoe UI"/>
-          <w:sz w:val="22"/>
-          <w:szCs w:val="22"/>
-        </w:rPr>
-        <w:t xml:space="preserve"> </w:t>
-      </w:r>
-      <w:r>
-        <w:rPr>
-          <w:rFonts w:ascii="Segoe UI" w:hAnsi="Segoe UI" w:cs="Segoe UI"/>
-          <w:b/>
-          <w:bCs/>
-          <w:sz w:val="22"/>
-          <w:szCs w:val="22"/>
-        </w:rPr>
-        <w:t>{{data_cu}}</w:t>
-      </w:r>
-      <w:r>
-        <w:rPr>
-          <w:rFonts w:ascii="Segoe UI" w:hAnsi="Segoe UI" w:cs="Segoe UI"/>
-          <w:sz w:val="22"/>
-          <w:szCs w:val="22"/>
-        </w:rPr>
-        <w:t xml:space="preserve">. </w:t>
       </w:r>
     </w:p>
     <w:p>
@@ -1221,20 +1306,18 @@
           <w:numId w:val="1"/>
         </w:numPr>
         <w:suppressAutoHyphens/>
+        <w:spacing w:after="0" w:line="240" w:lineRule="auto"/>
         <w:jc w:val="both"/>
         <w:rPr>
           <w:rFonts w:ascii="Segoe UI" w:hAnsi="Segoe UI" w:cs="Segoe UI"/>
           <w:color w:val="000000"/>
-          <w:sz w:val="22"/>
-          <w:szCs w:val="22"/>
-          <w:lang w:eastAsia="en-US"/>
-        </w:rPr>
-      </w:pPr>
-      <w:r>
-        <w:rPr>
-          <w:rFonts w:ascii="Segoe UI" w:hAnsi="Segoe UI" w:cs="Segoe UI"/>
-          <w:sz w:val="22"/>
-          <w:szCs w:val="22"/>
+          <w:lang w:val="ro-RO"/>
+        </w:rPr>
+      </w:pPr>
+      <w:r>
+        <w:rPr>
+          <w:rFonts w:ascii="Segoe UI" w:hAnsi="Segoe UI" w:cs="Segoe UI"/>
+          <w:lang w:val="ro-RO"/>
         </w:rPr>
         <w:t>Documente anexate:</w:t>
       </w:r>
@@ -1247,21 +1330,23 @@
         <w:adjustRightInd w:val="0"/>
         <w:rPr>
           <w:rFonts w:ascii="Segoe UI" w:hAnsi="Segoe UI" w:cs="Segoe UI"/>
-          <w:sz w:val="22"/>
-          <w:szCs w:val="22"/>
-          <w:lang w:eastAsia="en-US"/>
-        </w:rPr>
-      </w:pPr>
+          <w:lang w:val="ro-RO"/>
+        </w:rPr>
+      </w:pPr>
+      <w:r>
+        <w:rPr>
+          <w:rFonts w:ascii="Segoe UI" w:hAnsi="Segoe UI" w:cs="Segoe UI"/>
+          <w:lang w:val="ro-RO"/>
+        </w:rPr>
+        <w:t xml:space="preserve"> </w:t>
+      </w:r>
       <w:sdt>
         <w:sdtPr>
           <w:rPr>
             <w:rFonts w:ascii="Segoe UI" w:hAnsi="Segoe UI" w:cs="Segoe UI"/>
-            <w:color w:val="000000"/>
-            <w:sz w:val="22"/>
-            <w:szCs w:val="22"/>
-            <w:lang w:eastAsia="en-US"/>
+            <w:lang w:val="ro-RO"/>
           </w:rPr>
-          <w:id w:val="-1719576210"/>
+          <w:id w:val="-1500345506"/>
           <w14:checkbox>
             <w14:checked w14:val="1"/>
             <w14:checkedState w14:val="2612" w14:font="MS Gothic"/>
@@ -1272,10 +1357,7 @@
           <w:r>
             <w:rPr>
               <w:rFonts w:ascii="MS Gothic" w:eastAsia="MS Gothic" w:hAnsi="MS Gothic" w:cs="Segoe UI" w:hint="eastAsia"/>
-              <w:color w:val="000000"/>
-              <w:sz w:val="22"/>
-              <w:szCs w:val="22"/>
-              <w:lang w:eastAsia="en-US"/>
+              <w:lang w:val="ro-RO"/>
             </w:rPr>
             <w:t>☒</w:t>
           </w:r>
@@ -1285,20 +1367,30 @@
         <w:rPr>
           <w:rFonts w:ascii="Segoe UI" w:hAnsi="Segoe UI" w:cs="Segoe UI"/>
           <w:color w:val="000000"/>
-          <w:sz w:val="22"/>
-          <w:szCs w:val="22"/>
-          <w:lang w:eastAsia="en-US"/>
+          <w:lang w:val="ro-RO"/>
         </w:rPr>
         <w:t xml:space="preserve"> </w:t>
       </w:r>
       <w:r>
         <w:rPr>
           <w:rFonts w:ascii="Segoe UI" w:hAnsi="Segoe UI" w:cs="Segoe UI"/>
-          <w:sz w:val="22"/>
-          <w:szCs w:val="22"/>
-          <w:lang w:eastAsia="en-US"/>
-        </w:rPr>
-        <w:t>Memoriu tehnic privind lucrarea de construcţie avută în vedere;</w:t>
+          <w:lang w:val="ro-RO"/>
+        </w:rPr>
+        <w:t xml:space="preserve">Memoriu tehnic privind lucrarea de </w:t>
+      </w:r>
+      <w:r>
+        <w:rPr>
+          <w:rFonts w:ascii="Segoe UI" w:hAnsi="Segoe UI" w:cs="Segoe UI"/>
+          <w:lang w:val="ro-RO"/>
+        </w:rPr>
+        <w:t>construcție</w:t>
+      </w:r>
+      <w:r>
+        <w:rPr>
+          <w:rFonts w:ascii="Segoe UI" w:hAnsi="Segoe UI" w:cs="Segoe UI"/>
+          <w:lang w:val="ro-RO"/>
+        </w:rPr>
+        <w:t xml:space="preserve"> avută în vedere;</w:t>
       </w:r>
     </w:p>
     <w:p>
@@ -1309,21 +1401,23 @@
         <w:adjustRightInd w:val="0"/>
         <w:rPr>
           <w:rFonts w:ascii="Segoe UI" w:hAnsi="Segoe UI" w:cs="Segoe UI"/>
-          <w:sz w:val="22"/>
-          <w:szCs w:val="22"/>
-          <w:lang w:eastAsia="en-US"/>
-        </w:rPr>
-      </w:pPr>
+          <w:lang w:val="ro-RO"/>
+        </w:rPr>
+      </w:pPr>
+      <w:r>
+        <w:rPr>
+          <w:rFonts w:ascii="Segoe UI" w:hAnsi="Segoe UI" w:cs="Segoe UI"/>
+          <w:lang w:val="ro-RO"/>
+        </w:rPr>
+        <w:t xml:space="preserve"> </w:t>
+      </w:r>
       <w:sdt>
         <w:sdtPr>
           <w:rPr>
             <w:rFonts w:ascii="Segoe UI" w:hAnsi="Segoe UI" w:cs="Segoe UI"/>
-            <w:color w:val="000000"/>
-            <w:sz w:val="22"/>
-            <w:szCs w:val="22"/>
-            <w:lang w:eastAsia="en-US"/>
+            <w:lang w:val="ro-RO"/>
           </w:rPr>
-          <w:id w:val="-1989090416"/>
+          <w:id w:val="1442955865"/>
           <w14:checkbox>
             <w14:checked w14:val="1"/>
             <w14:checkedState w14:val="2612" w14:font="MS Gothic"/>
@@ -1334,10 +1428,7 @@
           <w:r>
             <w:rPr>
               <w:rFonts w:ascii="MS Gothic" w:eastAsia="MS Gothic" w:hAnsi="MS Gothic" w:cs="Segoe UI" w:hint="eastAsia"/>
-              <w:color w:val="000000"/>
-              <w:sz w:val="22"/>
-              <w:szCs w:val="22"/>
-              <w:lang w:eastAsia="en-US"/>
+              <w:lang w:val="ro-RO"/>
             </w:rPr>
             <w:t>☒</w:t>
           </w:r>
@@ -1347,18 +1438,14 @@
         <w:rPr>
           <w:rFonts w:ascii="Segoe UI" w:hAnsi="Segoe UI" w:cs="Segoe UI"/>
           <w:color w:val="000000"/>
-          <w:sz w:val="22"/>
-          <w:szCs w:val="22"/>
-          <w:lang w:eastAsia="en-US"/>
+          <w:lang w:val="ro-RO"/>
         </w:rPr>
         <w:t xml:space="preserve"> </w:t>
       </w:r>
       <w:r>
         <w:rPr>
           <w:rFonts w:ascii="Segoe UI" w:hAnsi="Segoe UI" w:cs="Segoe UI"/>
-          <w:sz w:val="22"/>
-          <w:szCs w:val="22"/>
-          <w:lang w:eastAsia="en-US"/>
+          <w:lang w:val="ro-RO"/>
         </w:rPr>
         <w:t>Copie a certificatului de urbanism;</w:t>
       </w:r>
@@ -1371,21 +1458,23 @@
         <w:adjustRightInd w:val="0"/>
         <w:rPr>
           <w:rFonts w:ascii="Segoe UI" w:hAnsi="Segoe UI" w:cs="Segoe UI"/>
-          <w:sz w:val="22"/>
-          <w:szCs w:val="22"/>
-          <w:lang w:eastAsia="en-US"/>
-        </w:rPr>
-      </w:pPr>
+          <w:lang w:val="ro-RO"/>
+        </w:rPr>
+      </w:pPr>
+      <w:r>
+        <w:rPr>
+          <w:rFonts w:ascii="Segoe UI" w:hAnsi="Segoe UI" w:cs="Segoe UI"/>
+          <w:lang w:val="ro-RO"/>
+        </w:rPr>
+        <w:t xml:space="preserve"> </w:t>
+      </w:r>
       <w:sdt>
         <w:sdtPr>
           <w:rPr>
             <w:rFonts w:ascii="Segoe UI" w:hAnsi="Segoe UI" w:cs="Segoe UI"/>
-            <w:color w:val="000000"/>
-            <w:sz w:val="22"/>
-            <w:szCs w:val="22"/>
-            <w:lang w:eastAsia="en-US"/>
+            <w:lang w:val="ro-RO"/>
           </w:rPr>
-          <w:id w:val="130300036"/>
+          <w:id w:val="1166275431"/>
           <w14:checkbox>
             <w14:checked w14:val="1"/>
             <w14:checkedState w14:val="2612" w14:font="MS Gothic"/>
@@ -1396,10 +1485,7 @@
           <w:r>
             <w:rPr>
               <w:rFonts w:ascii="MS Gothic" w:eastAsia="MS Gothic" w:hAnsi="MS Gothic" w:cs="Segoe UI" w:hint="eastAsia"/>
-              <w:color w:val="000000"/>
-              <w:sz w:val="22"/>
-              <w:szCs w:val="22"/>
-              <w:lang w:eastAsia="en-US"/>
+              <w:lang w:val="ro-RO"/>
             </w:rPr>
             <w:t>☒</w:t>
           </w:r>
@@ -1409,18 +1495,14 @@
         <w:rPr>
           <w:rFonts w:ascii="Segoe UI" w:hAnsi="Segoe UI" w:cs="Segoe UI"/>
           <w:color w:val="000000"/>
-          <w:sz w:val="22"/>
-          <w:szCs w:val="22"/>
-          <w:lang w:eastAsia="en-US"/>
+          <w:lang w:val="ro-RO"/>
         </w:rPr>
         <w:t xml:space="preserve"> </w:t>
       </w:r>
       <w:r>
         <w:rPr>
           <w:rFonts w:ascii="Segoe UI" w:hAnsi="Segoe UI" w:cs="Segoe UI"/>
-          <w:sz w:val="22"/>
-          <w:szCs w:val="22"/>
-          <w:lang w:eastAsia="en-US"/>
+          <w:lang w:val="ro-RO"/>
         </w:rPr>
         <w:t>Plan de încadrare în zona, la scara 1:25.000 sau 1:10.000;</w:t>
       </w:r>
@@ -1433,21 +1515,24 @@
         <w:adjustRightInd w:val="0"/>
         <w:rPr>
           <w:rFonts w:ascii="Segoe UI" w:hAnsi="Segoe UI" w:cs="Segoe UI"/>
-          <w:sz w:val="22"/>
-          <w:szCs w:val="22"/>
-          <w:lang w:eastAsia="en-US"/>
-        </w:rPr>
-      </w:pPr>
+          <w:lang w:val="ro-RO"/>
+        </w:rPr>
+      </w:pPr>
+      <w:r>
+        <w:rPr>
+          <w:rFonts w:ascii="Segoe UI" w:hAnsi="Segoe UI" w:cs="Segoe UI"/>
+          <w:lang w:val="ro-RO"/>
+        </w:rPr>
+        <w:lastRenderedPageBreak/>
+        <w:t xml:space="preserve"> </w:t>
+      </w:r>
       <w:sdt>
         <w:sdtPr>
           <w:rPr>
             <w:rFonts w:ascii="Segoe UI" w:hAnsi="Segoe UI" w:cs="Segoe UI"/>
-            <w:color w:val="000000"/>
-            <w:sz w:val="22"/>
-            <w:szCs w:val="22"/>
-            <w:lang w:eastAsia="en-US"/>
+            <w:lang w:val="ro-RO"/>
           </w:rPr>
-          <w:id w:val="324874062"/>
+          <w:id w:val="-1766062827"/>
           <w14:checkbox>
             <w14:checked w14:val="1"/>
             <w14:checkedState w14:val="2612" w14:font="MS Gothic"/>
@@ -1458,10 +1543,7 @@
           <w:r>
             <w:rPr>
               <w:rFonts w:ascii="MS Gothic" w:eastAsia="MS Gothic" w:hAnsi="MS Gothic" w:cs="Segoe UI" w:hint="eastAsia"/>
-              <w:color w:val="000000"/>
-              <w:sz w:val="22"/>
-              <w:szCs w:val="22"/>
-              <w:lang w:eastAsia="en-US"/>
+              <w:lang w:val="ro-RO"/>
             </w:rPr>
             <w:t>☒</w:t>
           </w:r>
@@ -1471,65 +1553,30 @@
         <w:rPr>
           <w:rFonts w:ascii="Segoe UI" w:hAnsi="Segoe UI" w:cs="Segoe UI"/>
           <w:color w:val="000000"/>
-          <w:sz w:val="22"/>
-          <w:szCs w:val="22"/>
-          <w:lang w:eastAsia="en-US"/>
+          <w:lang w:val="ro-RO"/>
         </w:rPr>
         <w:t xml:space="preserve"> </w:t>
       </w:r>
       <w:r>
         <w:rPr>
           <w:rFonts w:ascii="Segoe UI" w:hAnsi="Segoe UI" w:cs="Segoe UI"/>
-          <w:sz w:val="22"/>
-          <w:szCs w:val="22"/>
-          <w:lang w:eastAsia="en-US"/>
-        </w:rPr>
-        <w:t>Plan de situaţie,</w:t>
-      </w:r>
-      <w:r>
-        <w:rPr>
-          <w:rFonts w:ascii="Segoe UI" w:hAnsi="Segoe UI" w:cs="Segoe UI"/>
-          <w:noProof w:val="0"/>
-          <w:sz w:val="22"/>
-          <w:szCs w:val="22"/>
-        </w:rPr>
-        <w:t xml:space="preserve"> format </w:t>
-      </w:r>
-      <w:r>
-        <w:rPr>
-          <w:rFonts w:ascii="Segoe UI" w:hAnsi="Segoe UI" w:cs="Segoe UI"/>
-          <w:noProof w:val="0"/>
-          <w:sz w:val="22"/>
-          <w:szCs w:val="22"/>
-        </w:rPr>
-        <w:t xml:space="preserve">pdf şi </w:t>
-      </w:r>
-      <w:r>
-        <w:rPr>
-          <w:rFonts w:ascii="Segoe UI" w:hAnsi="Segoe UI" w:cs="Segoe UI"/>
-          <w:noProof w:val="0"/>
-          <w:sz w:val="22"/>
-          <w:szCs w:val="22"/>
-        </w:rPr>
-        <w:t xml:space="preserve">DWG, coordonate stereo 70, </w:t>
-      </w:r>
-      <w:r>
-        <w:rPr>
-          <w:rFonts w:ascii="Segoe UI" w:hAnsi="Segoe UI" w:cs="Segoe UI"/>
-          <w:sz w:val="22"/>
-          <w:szCs w:val="22"/>
-          <w:lang w:eastAsia="en-US"/>
-        </w:rPr>
-        <w:t xml:space="preserve"> la scara 1:500, care să cuprindă amplasarea construcţiilor în perimetrul propus, precum şi drumurile de acces </w:t>
-      </w:r>
-      <w:r>
-        <w:rPr>
-          <w:rFonts w:ascii="Segoe UI" w:hAnsi="Segoe UI" w:cs="Segoe UI"/>
-          <w:sz w:val="22"/>
-          <w:szCs w:val="22"/>
-          <w:lang w:eastAsia="en-US"/>
-        </w:rPr>
-        <w:t>aferente;</w:t>
+          <w:lang w:val="ro-RO"/>
+        </w:rPr>
+        <w:t xml:space="preserve">Plan de </w:t>
+      </w:r>
+      <w:r>
+        <w:rPr>
+          <w:rFonts w:ascii="Segoe UI" w:hAnsi="Segoe UI" w:cs="Segoe UI"/>
+          <w:lang w:val="ro-RO"/>
+        </w:rPr>
+        <w:t>situație</w:t>
+      </w:r>
+      <w:r>
+        <w:rPr>
+          <w:rFonts w:ascii="Segoe UI" w:hAnsi="Segoe UI" w:cs="Segoe UI"/>
+          <w:lang w:val="ro-RO"/>
+        </w:rPr>
+        <w:t>, format (pdf şi/sau DWG), coordonate stereo 70,  la scara 1:500, care să cuprindă amplasarea construcţiilor în perimetrul propus, precum şi drumurile de acces aferente;</w:t>
       </w:r>
     </w:p>
     <w:p>
@@ -1539,20 +1586,19 @@
           <w:numId w:val="1"/>
         </w:numPr>
         <w:suppressAutoHyphens/>
+        <w:spacing w:after="0" w:line="240" w:lineRule="auto"/>
         <w:jc w:val="both"/>
         <w:rPr>
           <w:rFonts w:ascii="Segoe UI" w:hAnsi="Segoe UI" w:cs="Segoe UI"/>
+          <w:b/>
           <w:color w:val="000000"/>
-          <w:sz w:val="22"/>
-          <w:szCs w:val="22"/>
-          <w:lang w:eastAsia="en-US"/>
-        </w:rPr>
-      </w:pPr>
-      <w:r>
-        <w:rPr>
-          <w:rFonts w:ascii="Segoe UI" w:hAnsi="Segoe UI" w:cs="Segoe UI"/>
-          <w:sz w:val="22"/>
-          <w:szCs w:val="22"/>
+          <w:lang w:val="ro-RO"/>
+        </w:rPr>
+      </w:pPr>
+      <w:r>
+        <w:rPr>
+          <w:rFonts w:ascii="Segoe UI" w:hAnsi="Segoe UI" w:cs="Segoe UI"/>
+          <w:lang w:val="ro-RO"/>
         </w:rPr>
         <w:t xml:space="preserve">Doresc ca </w:t>
       </w:r>
@@ -1560,9 +1606,7 @@
         <w:rPr>
           <w:rFonts w:ascii="Segoe UI" w:hAnsi="Segoe UI" w:cs="Segoe UI"/>
           <w:color w:val="000000"/>
-          <w:sz w:val="22"/>
-          <w:szCs w:val="22"/>
-          <w:lang w:eastAsia="en-US"/>
+          <w:lang w:val="ro-RO"/>
         </w:rPr>
         <w:t>transmiterea avizului de amplasament să se facă</w:t>
       </w:r>
@@ -1570,48 +1614,40 @@
         <w:rPr>
           <w:rFonts w:ascii="Segoe UI" w:eastAsia="Segoe UI Emoji" w:hAnsi="Segoe UI" w:cs="Segoe UI"/>
           <w:color w:val="000000"/>
-          <w:sz w:val="22"/>
-          <w:szCs w:val="22"/>
-          <w:lang w:eastAsia="en-US"/>
-        </w:rPr>
-        <w:t xml:space="preserve">: </w:t>
-      </w:r>
-      <w:r>
-        <w:rPr>
-          <w:rFonts w:ascii="Segoe UI" w:hAnsi="Segoe UI" w:cs="Segoe UI"/>
+          <w:lang w:val="ro-RO"/>
+        </w:rPr>
+        <w:t>:</w:t>
+      </w:r>
+    </w:p>
+    <w:p>
+      <w:pPr>
+        <w:suppressAutoHyphens/>
+        <w:spacing w:after="0" w:line="240" w:lineRule="auto"/>
+        <w:ind w:left="720"/>
+        <w:jc w:val="both"/>
+        <w:rPr>
+          <w:rFonts w:ascii="Segoe UI" w:hAnsi="Segoe UI" w:cs="Segoe UI"/>
+          <w:b/>
           <w:color w:val="000000"/>
-          <w:sz w:val="22"/>
-          <w:szCs w:val="22"/>
-          <w:lang w:eastAsia="en-US"/>
-        </w:rPr>
-        <w:t>(se va alege o singura modalitate de transmitere):</w:t>
-      </w:r>
-    </w:p>
-    <w:p>
-      <w:pPr>
-        <w:autoSpaceDE w:val="0"/>
-        <w:autoSpaceDN w:val="0"/>
-        <w:adjustRightInd w:val="0"/>
-        <w:ind w:firstLine="720"/>
-        <w:jc w:val="both"/>
-        <w:rPr>
-          <w:rFonts w:ascii="Segoe UI" w:hAnsi="Segoe UI" w:cs="Segoe UI"/>
-          <w:color w:val="000000"/>
-          <w:sz w:val="22"/>
-          <w:szCs w:val="22"/>
-          <w:lang w:eastAsia="en-US"/>
-        </w:rPr>
-      </w:pPr>
+          <w:lang w:val="ro-RO"/>
+        </w:rPr>
+      </w:pPr>
+      <w:r>
+        <w:rPr>
+          <w:rFonts w:ascii="Segoe UI" w:hAnsi="Segoe UI" w:cs="Segoe UI"/>
+          <w:b/>
+          <w:lang w:val="ro-RO"/>
+        </w:rPr>
+        <w:t xml:space="preserve"> </w:t>
+      </w:r>
       <w:sdt>
         <w:sdtPr>
           <w:rPr>
             <w:rFonts w:ascii="Segoe UI" w:hAnsi="Segoe UI" w:cs="Segoe UI"/>
-            <w:color w:val="000000"/>
-            <w:sz w:val="22"/>
-            <w:szCs w:val="22"/>
-            <w:lang w:eastAsia="en-US"/>
+            <w:b/>
+            <w:lang w:val="ro-RO"/>
           </w:rPr>
-          <w:id w:val="701358779"/>
+          <w:id w:val="-1617135693"/>
           <w14:checkbox>
             <w14:checked w14:val="1"/>
             <w14:checkedState w14:val="2612" w14:font="MS Gothic"/>
@@ -1622,10 +1658,8 @@
           <w:r>
             <w:rPr>
               <w:rFonts w:ascii="MS Gothic" w:eastAsia="MS Gothic" w:hAnsi="MS Gothic" w:cs="Segoe UI" w:hint="eastAsia"/>
-              <w:color w:val="000000"/>
-              <w:sz w:val="22"/>
-              <w:szCs w:val="22"/>
-              <w:lang w:eastAsia="en-US"/>
+              <w:b/>
+              <w:lang w:val="ro-RO"/>
             </w:rPr>
             <w:t>☒</w:t>
           </w:r>
@@ -1634,44 +1668,168 @@
       <w:r>
         <w:rPr>
           <w:rFonts w:ascii="Segoe UI" w:hAnsi="Segoe UI" w:cs="Segoe UI"/>
+          <w:b/>
+          <w:lang w:val="ro-RO"/>
+        </w:rPr>
+        <w:t xml:space="preserve"> </w:t>
+      </w:r>
+      <w:r>
+        <w:rPr>
+          <w:rFonts w:ascii="Segoe UI" w:hAnsi="Segoe UI" w:cs="Segoe UI"/>
+          <w:b/>
           <w:color w:val="000000"/>
-          <w:sz w:val="22"/>
-          <w:szCs w:val="22"/>
-          <w:lang w:eastAsia="en-US"/>
+          <w:lang w:val="ro-RO"/>
+        </w:rPr>
+        <w:t>prin email la adresa</w:t>
+      </w:r>
+      <w:r>
+        <w:rPr>
+          <w:rFonts w:ascii="Segoe UI" w:hAnsi="Segoe UI" w:cs="Segoe UI"/>
+          <w:b/>
+          <w:color w:val="000000"/>
+          <w:lang w:val="ro-RO"/>
+        </w:rPr>
+        <w:t>: {{email_firma}}</w:t>
+      </w:r>
+    </w:p>
+    <w:p>
+      <w:pPr>
+        <w:autoSpaceDE w:val="0"/>
+        <w:autoSpaceDN w:val="0"/>
+        <w:adjustRightInd w:val="0"/>
+        <w:ind w:firstLine="720"/>
+        <w:jc w:val="both"/>
+        <w:rPr>
+          <w:rFonts w:ascii="Segoe UI" w:hAnsi="Segoe UI" w:cs="Segoe UI"/>
+          <w:b/>
+          <w:color w:val="000000"/>
+          <w:lang w:val="ro-RO"/>
+        </w:rPr>
+      </w:pPr>
+      <w:r>
+        <w:rPr>
+          <w:rFonts w:ascii="Segoe UI" w:hAnsi="Segoe UI" w:cs="Segoe UI"/>
+          <w:b/>
+          <w:color w:val="000000"/>
+          <w:lang w:val="ro-RO"/>
+        </w:rPr>
+        <w:t>Dac</w:t>
+      </w:r>
+      <w:r>
+        <w:rPr>
+          <w:rFonts w:ascii="Segoe UI" w:hAnsi="Segoe UI" w:cs="Segoe UI"/>
+          <w:b/>
+          <w:color w:val="000000"/>
+          <w:lang w:val="ro-RO"/>
+        </w:rPr>
+        <w:t xml:space="preserve">ă </w:t>
+      </w:r>
+      <w:r>
+        <w:rPr>
+          <w:rFonts w:ascii="Segoe UI" w:hAnsi="Segoe UI" w:cs="Segoe UI"/>
+          <w:b/>
+          <w:color w:val="000000"/>
+          <w:lang w:val="ro-RO"/>
+        </w:rPr>
+        <w:t>solicitantul este alt</w:t>
+      </w:r>
+      <w:r>
+        <w:rPr>
+          <w:rFonts w:ascii="Segoe UI" w:hAnsi="Segoe UI" w:cs="Segoe UI"/>
+          <w:b/>
+          <w:color w:val="000000"/>
+          <w:lang w:val="ro-RO"/>
+        </w:rPr>
+        <w:t>ă</w:t>
+      </w:r>
+      <w:r>
+        <w:rPr>
+          <w:rFonts w:ascii="Segoe UI" w:hAnsi="Segoe UI" w:cs="Segoe UI"/>
+          <w:b/>
+          <w:color w:val="000000"/>
+          <w:lang w:val="ro-RO"/>
+        </w:rPr>
+        <w:t xml:space="preserve"> persoan</w:t>
+      </w:r>
+      <w:r>
+        <w:rPr>
+          <w:rFonts w:ascii="Segoe UI" w:hAnsi="Segoe UI" w:cs="Segoe UI"/>
+          <w:b/>
+          <w:color w:val="000000"/>
+          <w:lang w:val="ro-RO"/>
+        </w:rPr>
+        <w:t>ă</w:t>
+      </w:r>
+      <w:r>
+        <w:rPr>
+          <w:rFonts w:ascii="Segoe UI" w:hAnsi="Segoe UI" w:cs="Segoe UI"/>
+          <w:b/>
+          <w:color w:val="000000"/>
+          <w:lang w:val="ro-RO"/>
         </w:rPr>
         <w:t xml:space="preserve"> </w:t>
       </w:r>
       <w:r>
         <w:rPr>
           <w:rFonts w:ascii="Segoe UI" w:hAnsi="Segoe UI" w:cs="Segoe UI"/>
+          <w:b/>
           <w:color w:val="000000"/>
-          <w:sz w:val="22"/>
-          <w:szCs w:val="22"/>
-          <w:lang w:eastAsia="en-US"/>
-        </w:rPr>
-        <w:t>prin email la adresa</w:t>
-      </w:r>
-      <w:r>
-        <w:rPr>
-          <w:rFonts w:ascii="Segoe UI" w:hAnsi="Segoe UI" w:cs="Segoe UI"/>
+          <w:lang w:val="ro-RO"/>
+        </w:rPr>
+        <w:t>decât</w:t>
+      </w:r>
+      <w:r>
+        <w:rPr>
+          <w:rFonts w:ascii="Segoe UI" w:hAnsi="Segoe UI" w:cs="Segoe UI"/>
+          <w:b/>
           <w:color w:val="000000"/>
-          <w:sz w:val="22"/>
-          <w:szCs w:val="22"/>
-          <w:lang w:eastAsia="en-US"/>
-        </w:rPr>
-        <w:t xml:space="preserve">: </w:t>
-      </w:r>
-      <w:r>
-        <w:rPr>
-          <w:rFonts w:ascii="Segoe UI" w:hAnsi="Segoe UI" w:cs="Segoe UI"/>
-          <w:b/>
-          <w:bCs/>
+          <w:lang w:val="ro-RO"/>
+        </w:rPr>
+        <w:t xml:space="preserve"> beneficiarul se indic</w:t>
+      </w:r>
+      <w:r>
+        <w:rPr>
+          <w:rFonts w:ascii="Segoe UI" w:hAnsi="Segoe UI" w:cs="Segoe UI"/>
+          <w:b/>
           <w:color w:val="000000"/>
-          <w:sz w:val="22"/>
-          <w:szCs w:val="22"/>
-          <w:lang w:eastAsia="en-US"/>
-        </w:rPr>
-        <w:t>{{email_firma}}</w:t>
+          <w:lang w:val="ro-RO"/>
+        </w:rPr>
+        <w:t>ă</w:t>
+      </w:r>
+      <w:r>
+        <w:rPr>
+          <w:rFonts w:ascii="Segoe UI" w:hAnsi="Segoe UI" w:cs="Segoe UI"/>
+          <w:b/>
+          <w:color w:val="000000"/>
+          <w:lang w:val="ro-RO"/>
+        </w:rPr>
+        <w:t xml:space="preserve"> ambele adrese de email</w:t>
+      </w:r>
+    </w:p>
+    <w:p>
+      <w:pPr>
+        <w:pStyle w:val="ListParagraph"/>
+        <w:numPr>
+          <w:ilvl w:val="0"/>
+          <w:numId w:val="1"/>
+        </w:numPr>
+        <w:spacing w:after="0" w:line="276" w:lineRule="auto"/>
+        <w:jc w:val="both"/>
+        <w:rPr>
+          <w:rFonts w:ascii="Segoe UI" w:hAnsi="Segoe UI" w:cs="Segoe UI"/>
+          <w:b/>
+          <w:i/>
+          <w:lang w:val="ro-RO"/>
+        </w:rPr>
+      </w:pPr>
+      <w:r>
+        <w:rPr>
+          <w:rFonts w:ascii="Segoe UI" w:hAnsi="Segoe UI" w:cs="Segoe UI"/>
+          <w:b/>
+          <w:i/>
+          <w:lang w:val="ro-RO"/>
+        </w:rPr>
+        <w:t>Mă oblig să respect toate condițiile care vor fi specificate în aviz și să anunț în scris finalizarea lucrărilor de construire.</w:t>
       </w:r>
     </w:p>
     <w:p>
@@ -1684,181 +1842,9 @@
         <w:jc w:val="both"/>
         <w:rPr>
           <w:rFonts w:ascii="Segoe UI" w:hAnsi="Segoe UI" w:cs="Segoe UI"/>
-          <w:sz w:val="22"/>
-          <w:szCs w:val="22"/>
-        </w:rPr>
-      </w:pPr>
-      <w:sdt>
-        <w:sdtPr>
-          <w:rPr>
-            <w:rFonts w:ascii="Segoe UI" w:hAnsi="Segoe UI" w:cs="Segoe UI"/>
-            <w:color w:val="000000"/>
-            <w:sz w:val="22"/>
-            <w:szCs w:val="22"/>
-            <w:lang w:eastAsia="en-US"/>
-          </w:rPr>
-          <w:id w:val="-994416335"/>
-          <w14:checkbox>
-            <w14:checked w14:val="0"/>
-            <w14:checkedState w14:val="2612" w14:font="MS Gothic"/>
-            <w14:uncheckedState w14:val="2610" w14:font="MS Gothic"/>
-          </w14:checkbox>
-        </w:sdtPr>
-        <w:sdtContent>
-          <w:r>
-            <w:rPr>
-              <w:rFonts w:ascii="MS Gothic" w:eastAsia="MS Gothic" w:hAnsi="MS Gothic" w:cs="Segoe UI" w:hint="eastAsia"/>
-              <w:color w:val="000000"/>
-              <w:sz w:val="22"/>
-              <w:szCs w:val="22"/>
-              <w:lang w:eastAsia="en-US"/>
-            </w:rPr>
-            <w:t>☐</w:t>
-          </w:r>
-        </w:sdtContent>
-      </w:sdt>
-      <w:r>
-        <w:rPr>
-          <w:rFonts w:ascii="Segoe UI" w:hAnsi="Segoe UI" w:cs="Segoe UI"/>
-          <w:color w:val="000000"/>
-          <w:sz w:val="22"/>
-          <w:szCs w:val="22"/>
-          <w:lang w:eastAsia="en-US"/>
-        </w:rPr>
-        <w:t xml:space="preserve"> </w:t>
-      </w:r>
-      <w:r>
-        <w:rPr>
-          <w:rFonts w:ascii="Segoe UI" w:hAnsi="Segoe UI" w:cs="Segoe UI"/>
-          <w:sz w:val="22"/>
-          <w:szCs w:val="22"/>
-        </w:rPr>
-        <w:t>prin poștă la adresa ………………………………………...</w:t>
-      </w:r>
-    </w:p>
-    <w:p>
-      <w:pPr>
-        <w:autoSpaceDE w:val="0"/>
-        <w:autoSpaceDN w:val="0"/>
-        <w:adjustRightInd w:val="0"/>
-        <w:spacing w:after="120"/>
-        <w:ind w:firstLine="720"/>
-        <w:jc w:val="both"/>
-        <w:rPr>
-          <w:rFonts w:ascii="Segoe UI" w:hAnsi="Segoe UI" w:cs="Segoe UI"/>
-          <w:sz w:val="22"/>
-          <w:szCs w:val="22"/>
-          <w:lang w:eastAsia="en-US"/>
-        </w:rPr>
-      </w:pPr>
-      <w:sdt>
-        <w:sdtPr>
-          <w:rPr>
-            <w:rFonts w:ascii="Segoe UI" w:hAnsi="Segoe UI" w:cs="Segoe UI"/>
-            <w:color w:val="000000"/>
-            <w:sz w:val="22"/>
-            <w:szCs w:val="22"/>
-            <w:lang w:eastAsia="en-US"/>
-          </w:rPr>
-          <w:id w:val="-1826122885"/>
-          <w14:checkbox>
-            <w14:checked w14:val="0"/>
-            <w14:checkedState w14:val="2612" w14:font="MS Gothic"/>
-            <w14:uncheckedState w14:val="2610" w14:font="MS Gothic"/>
-          </w14:checkbox>
-        </w:sdtPr>
-        <w:sdtContent>
-          <w:r>
-            <w:rPr>
-              <w:rFonts w:ascii="MS Gothic" w:eastAsia="MS Gothic" w:hAnsi="MS Gothic" w:cs="Segoe UI" w:hint="eastAsia"/>
-              <w:color w:val="000000"/>
-              <w:sz w:val="22"/>
-              <w:szCs w:val="22"/>
-              <w:lang w:eastAsia="en-US"/>
-            </w:rPr>
-            <w:t>☐</w:t>
-          </w:r>
-        </w:sdtContent>
-      </w:sdt>
-      <w:r>
-        <w:rPr>
-          <w:rFonts w:ascii="Segoe UI" w:hAnsi="Segoe UI" w:cs="Segoe UI"/>
-          <w:color w:val="000000"/>
-          <w:sz w:val="22"/>
-          <w:szCs w:val="22"/>
-          <w:lang w:eastAsia="en-US"/>
-        </w:rPr>
-        <w:t xml:space="preserve"> </w:t>
-      </w:r>
-      <w:r>
-        <w:rPr>
-          <w:rFonts w:ascii="Segoe UI" w:hAnsi="Segoe UI" w:cs="Segoe UI"/>
-          <w:sz w:val="22"/>
-          <w:szCs w:val="22"/>
-          <w:lang w:eastAsia="en-US"/>
-        </w:rPr>
-        <w:t xml:space="preserve">prin curier rapid </w:t>
-      </w:r>
-      <w:r>
-        <w:rPr>
-          <w:rFonts w:ascii="Segoe UI" w:hAnsi="Segoe UI" w:cs="Segoe UI"/>
-          <w:sz w:val="22"/>
-          <w:szCs w:val="22"/>
-        </w:rPr>
-        <w:t>la adresa …………..., (</w:t>
-      </w:r>
-      <w:r>
-        <w:rPr>
-          <w:rFonts w:ascii="Segoe UI" w:hAnsi="Segoe UI" w:cs="Segoe UI"/>
-          <w:sz w:val="22"/>
-          <w:szCs w:val="22"/>
-          <w:lang w:eastAsia="en-US"/>
-        </w:rPr>
-        <w:t>caz în care voi suporta cheltuielile de expediere)</w:t>
-      </w:r>
-    </w:p>
-    <w:p>
-      <w:pPr>
-        <w:pStyle w:val="ListParagraph"/>
-        <w:numPr>
-          <w:ilvl w:val="0"/>
-          <w:numId w:val="1"/>
-        </w:numPr>
-        <w:spacing w:line="276" w:lineRule="auto"/>
-        <w:jc w:val="both"/>
-        <w:rPr>
-          <w:rFonts w:ascii="Segoe UI" w:hAnsi="Segoe UI" w:cs="Segoe UI"/>
-          <w:b/>
-          <w:i/>
-          <w:sz w:val="22"/>
-          <w:szCs w:val="22"/>
-          <w:lang w:eastAsia="en-US"/>
-        </w:rPr>
-      </w:pPr>
-      <w:r>
-        <w:rPr>
-          <w:rFonts w:ascii="Segoe UI" w:hAnsi="Segoe UI" w:cs="Segoe UI"/>
-          <w:b/>
-          <w:i/>
-          <w:sz w:val="22"/>
-          <w:szCs w:val="22"/>
-          <w:lang w:eastAsia="en-US"/>
-        </w:rPr>
-        <w:t>Mă oblig să respect toate condițiile care vor fi specificate în aviz și să anunț în scris finalizarea lucrărilor de construire.</w:t>
-      </w:r>
-    </w:p>
-    <w:p>
-      <w:pPr>
-        <w:autoSpaceDE w:val="0"/>
-        <w:autoSpaceDN w:val="0"/>
-        <w:adjustRightInd w:val="0"/>
-        <w:spacing w:after="120"/>
-        <w:ind w:firstLine="720"/>
-        <w:jc w:val="both"/>
-        <w:rPr>
-          <w:rFonts w:ascii="Segoe UI" w:hAnsi="Segoe UI" w:cs="Segoe UI"/>
           <w:sz w:val="16"/>
           <w:szCs w:val="16"/>
+          <w:lang w:val="ro-RO"/>
         </w:rPr>
       </w:pPr>
     </w:p>
@@ -1868,9 +1854,7 @@
         <w:rPr>
           <w:rFonts w:ascii="Segoe UI" w:hAnsi="Segoe UI" w:cs="Segoe UI"/>
           <w:i/>
-          <w:sz w:val="22"/>
-          <w:szCs w:val="22"/>
-          <w:lang w:eastAsia="en-US"/>
+          <w:lang w:val="ro-RO"/>
         </w:rPr>
       </w:pPr>
       <w:r>
@@ -1879,29 +1863,9 @@
           <w:i/>
           <w:sz w:val="16"/>
           <w:szCs w:val="16"/>
-          <w:lang w:eastAsia="en-US"/>
-        </w:rPr>
-        <w:lastRenderedPageBreak/>
-        <w:t xml:space="preserve">Declar pe propria răspundere că îmi dau acordul cu privire la utilizarea şi prelucrarea datelor mele personale necesare pentru </w:t>
-      </w:r>
-      <w:r>
-        <w:rPr>
-          <w:rFonts w:ascii="Segoe UI" w:hAnsi="Segoe UI" w:cs="Segoe UI"/>
-          <w:i/>
-          <w:sz w:val="16"/>
-          <w:szCs w:val="16"/>
-        </w:rPr>
-        <w:t xml:space="preserve">emiterea avizului privind autorizarea lucrărilor de construcție. </w:t>
-      </w:r>
-      <w:r>
-        <w:rPr>
-          <w:rFonts w:ascii="Segoe UI" w:hAnsi="Segoe UI" w:cs="Segoe UI"/>
-          <w:i/>
-          <w:sz w:val="16"/>
-          <w:szCs w:val="16"/>
-          <w:lang w:eastAsia="en-US"/>
-        </w:rPr>
-        <w:t>Am luat la cunoştinţă că datele mele personale, vor fi tratate confidențial, în conformitate cu prevederile Regulamentului General privind Protecția Datelor nr.679/2016 privind protecţia persoanelor fizice în ceea ce priveşte prelucrarea datelor cu caracter personal şi libera circulaţie a acestor date .</w:t>
+          <w:lang w:val="ro-RO"/>
+        </w:rPr>
+        <w:t>Declar pe propria răspundere că îmi dau acordul cu privire la utilizarea şi prelucrarea datelor mele personale necesare pentru emiterea avizului privind autorizarea lucrărilor de construcție. Am luat la cunoştinţă că datele mele personale, vor fi tratate confidențial, în conformitate cu prevederile Regulamentului General privind Protecția Datelor nr.679/2016 privind protecţia persoanelor fizice în ceea ce priveşte prelucrarea datelor cu caracter personal şi libera circulaţie a acestor date .</w:t>
       </w:r>
     </w:p>
     <w:p>
@@ -1914,25 +1878,21 @@
         <w:rPr>
           <w:rFonts w:ascii="Segoe UI" w:hAnsi="Segoe UI" w:cs="Segoe UI"/>
           <w:color w:val="000000"/>
-          <w:sz w:val="22"/>
-          <w:szCs w:val="22"/>
-          <w:lang w:eastAsia="en-US"/>
-        </w:rPr>
-      </w:pPr>
-    </w:p>
-    <w:p>
-      <w:pPr>
-        <w:rPr>
-          <w:rFonts w:ascii="Segoe UI" w:hAnsi="Segoe UI" w:cs="Segoe UI"/>
-          <w:sz w:val="22"/>
-          <w:szCs w:val="22"/>
-        </w:rPr>
-      </w:pPr>
-      <w:r>
-        <w:rPr>
-          <w:rFonts w:ascii="Segoe UI" w:hAnsi="Segoe UI" w:cs="Segoe UI"/>
-          <w:sz w:val="22"/>
-          <w:szCs w:val="22"/>
+          <w:lang w:val="ro-RO"/>
+        </w:rPr>
+      </w:pPr>
+    </w:p>
+    <w:p>
+      <w:pPr>
+        <w:rPr>
+          <w:rFonts w:ascii="Segoe UI" w:hAnsi="Segoe UI" w:cs="Segoe UI"/>
+          <w:lang w:val="ro-RO"/>
+        </w:rPr>
+      </w:pPr>
+      <w:r>
+        <w:rPr>
+          <w:rFonts w:ascii="Segoe UI" w:hAnsi="Segoe UI" w:cs="Segoe UI"/>
+          <w:lang w:val="ro-RO"/>
         </w:rPr>
         <w:t xml:space="preserve">        Data </w:t>
       </w:r>
@@ -1940,8 +1900,7 @@
         <w:rPr>
           <w:rFonts w:ascii="Segoe UI" w:hAnsi="Segoe UI" w:cs="Segoe UI"/>
           <w:color w:val="BFBFBF"/>
-          <w:sz w:val="22"/>
-          <w:szCs w:val="22"/>
+          <w:lang w:val="ro-RO"/>
         </w:rPr>
         <w:t>{{data}}</w:t>
       </w:r>
@@ -1952,19 +1911,46 @@
         <w:rPr>
           <w:rFonts w:ascii="Segoe UI" w:hAnsi="Segoe UI" w:cs="Segoe UI"/>
           <w:color w:val="BFBFBF"/>
-          <w:sz w:val="22"/>
-          <w:szCs w:val="22"/>
-        </w:rPr>
-      </w:pPr>
-      <w:r>
+          <w:lang w:val="ro-RO"/>
+        </w:rPr>
+      </w:pPr>
+      <w:r>
+        <w:rPr>
+          <w:rFonts w:ascii="Segoe UI" w:hAnsi="Segoe UI" w:cs="Segoe UI"/>
+          <w:lang w:val="ro-RO"/>
+        </w:rPr>
+        <w:t xml:space="preserve">                                             </w:t>
+      </w:r>
+      <w:r>
+        <w:rPr>
+          <w:rFonts w:ascii="Segoe UI" w:hAnsi="Segoe UI" w:cs="Segoe UI"/>
+          <w:color w:val="BFBFBF"/>
+          <w:lang w:val="ro-RO"/>
+        </w:rPr>
+        <w:t>{{reprezentant_firma}}</w:t>
+      </w:r>
+    </w:p>
+    <w:p>
+      <w:pPr>
+        <w:ind w:left="3600"/>
+        <w:rPr>
+          <w:rFonts w:ascii="Segoe UI" w:hAnsi="Segoe UI" w:cs="Segoe UI"/>
+          <w:color w:val="A6A6A6"/>
+          <w:lang w:val="ro-RO"/>
+        </w:rPr>
+      </w:pPr>
+      <w:r>
+        <w:rPr>
+          <w:noProof/>
+        </w:rPr>
         <w:drawing>
-          <wp:anchor distT="0" distB="0" distL="114300" distR="114300" simplePos="0" relativeHeight="251658240" behindDoc="0" locked="0" layoutInCell="1" allowOverlap="1" wp14:anchorId="653DADAF" wp14:editId="2582A3FC">
+          <wp:anchor distT="0" distB="0" distL="114300" distR="114300" simplePos="0" relativeHeight="251658240" behindDoc="0" locked="0" layoutInCell="1" allowOverlap="1" wp14:anchorId="1EDD918E" wp14:editId="0E641365">
             <wp:simplePos x="0" y="0"/>
             <wp:positionH relativeFrom="column">
-              <wp:posOffset>4362450</wp:posOffset>
+              <wp:posOffset>4504707</wp:posOffset>
             </wp:positionH>
             <wp:positionV relativeFrom="paragraph">
-              <wp:posOffset>164465</wp:posOffset>
+              <wp:posOffset>106416</wp:posOffset>
             </wp:positionV>
             <wp:extent cx="1080000" cy="1080000"/>
             <wp:effectExtent l="0" t="0" r="6350" b="6350"/>
@@ -2016,18 +2002,43 @@
       <w:r>
         <w:rPr>
           <w:rFonts w:ascii="Segoe UI" w:hAnsi="Segoe UI" w:cs="Segoe UI"/>
-          <w:sz w:val="22"/>
-          <w:szCs w:val="22"/>
-        </w:rPr>
-        <w:t xml:space="preserve">                                           </w:t>
-      </w:r>
-      <w:r>
-        <w:rPr>
-          <w:rFonts w:ascii="Segoe UI" w:hAnsi="Segoe UI" w:cs="Segoe UI"/>
-          <w:sz w:val="22"/>
-          <w:szCs w:val="22"/>
-        </w:rPr>
-        <w:t>{{reprezentant_firma}}</w:t>
+          <w:color w:val="A6A6A6"/>
+          <w:lang w:val="ro-RO"/>
+        </w:rPr>
+        <w:t xml:space="preserve"> </w:t>
+      </w:r>
+      <w:r>
+        <w:rPr>
+          <w:rFonts w:ascii="Segoe UI" w:hAnsi="Segoe UI" w:cs="Segoe UI"/>
+          <w:color w:val="A6A6A6"/>
+          <w:lang w:val="ro-RO"/>
+        </w:rPr>
+        <w:tab/>
+      </w:r>
+      <w:r>
+        <w:rPr>
+          <w:rFonts w:ascii="Segoe UI" w:hAnsi="Segoe UI" w:cs="Segoe UI"/>
+          <w:color w:val="A6A6A6"/>
+          <w:lang w:val="ro-RO"/>
+        </w:rPr>
+        <w:tab/>
+        <w:t xml:space="preserve">        (numele, prenumele, </w:t>
+      </w:r>
+      <w:r>
+        <w:rPr>
+          <w:rFonts w:ascii="Segoe UI" w:hAnsi="Segoe UI" w:cs="Segoe UI"/>
+          <w:color w:val="A6A6A6"/>
+          <w:lang w:val="ro-RO"/>
+        </w:rPr>
+        <w:t>semnătura</w:t>
+      </w:r>
+      <w:r>
+        <w:rPr>
+          <w:rFonts w:ascii="Segoe UI" w:hAnsi="Segoe UI" w:cs="Segoe UI"/>
+          <w:color w:val="A6A6A6"/>
+          <w:lang w:val="ro-RO"/>
+        </w:rPr>
+        <w:t>)</w:t>
       </w:r>
     </w:p>
     <w:p>
@@ -2035,49 +2046,30 @@
         <w:ind w:left="3600"/>
         <w:rPr>
           <w:rFonts w:ascii="Segoe UI" w:hAnsi="Segoe UI" w:cs="Segoe UI"/>
-          <w:sz w:val="22"/>
-          <w:szCs w:val="22"/>
-        </w:rPr>
-      </w:pPr>
-      <w:r>
-        <w:rPr>
-          <w:rFonts w:ascii="Segoe UI" w:hAnsi="Segoe UI" w:cs="Segoe UI"/>
-          <w:color w:val="A6A6A6"/>
-          <w:sz w:val="22"/>
-          <w:szCs w:val="22"/>
-        </w:rPr>
-        <w:t xml:space="preserve"> </w:t>
-      </w:r>
-      <w:r>
-        <w:rPr>
-          <w:rFonts w:ascii="Segoe UI" w:hAnsi="Segoe UI" w:cs="Segoe UI"/>
-          <w:color w:val="A6A6A6"/>
-          <w:sz w:val="22"/>
-          <w:szCs w:val="22"/>
-        </w:rPr>
-        <w:tab/>
-      </w:r>
-      <w:r>
-        <w:rPr>
-          <w:rFonts w:ascii="Segoe UI" w:hAnsi="Segoe UI" w:cs="Segoe UI"/>
-          <w:color w:val="A6A6A6"/>
-          <w:sz w:val="22"/>
-          <w:szCs w:val="22"/>
-        </w:rPr>
-        <w:tab/>
-        <w:t xml:space="preserve">        (numele, prenumele, semnatura)</w:t>
-      </w:r>
-    </w:p>
-    <w:p>
-      <w:r>
+          <w:lang w:val="ro-RO"/>
+        </w:rPr>
+      </w:pPr>
+    </w:p>
+    <w:p>
+      <w:pPr>
+        <w:ind w:left="3600"/>
+        <w:rPr>
+          <w:rFonts w:ascii="Segoe UI" w:hAnsi="Segoe UI" w:cs="Segoe UI"/>
+          <w:lang w:val="ro-RO"/>
+        </w:rPr>
+      </w:pPr>
+      <w:r>
+        <w:rPr>
+          <w:noProof/>
+        </w:rPr>
         <w:drawing>
-          <wp:anchor distT="0" distB="0" distL="114300" distR="114300" simplePos="0" relativeHeight="251659264" behindDoc="0" locked="0" layoutInCell="1" allowOverlap="1" wp14:anchorId="62EF5A82" wp14:editId="043AC5D3">
+          <wp:anchor distT="0" distB="0" distL="114300" distR="114300" simplePos="0" relativeHeight="251659264" behindDoc="0" locked="0" layoutInCell="1" allowOverlap="1" wp14:anchorId="03B27CB3" wp14:editId="0640C637">
             <wp:simplePos x="0" y="0"/>
             <wp:positionH relativeFrom="column">
-              <wp:posOffset>3781425</wp:posOffset>
+              <wp:posOffset>3957699</wp:posOffset>
             </wp:positionH>
             <wp:positionV relativeFrom="paragraph">
-              <wp:posOffset>328930</wp:posOffset>
+              <wp:posOffset>102590</wp:posOffset>
             </wp:positionV>
             <wp:extent cx="1079500" cy="539750"/>
             <wp:effectExtent l="0" t="0" r="6350" b="0"/>
@@ -2126,9 +2118,131 @@
           </wp:anchor>
         </w:drawing>
       </w:r>
-      <w:r>
-        <w:t xml:space="preserve">  </w:t>
-      </w:r>
+    </w:p>
+    <w:p>
+      <w:pPr>
+        <w:spacing w:line="260" w:lineRule="exact"/>
+        <w:jc w:val="right"/>
+        <w:rPr>
+          <w:rFonts w:ascii="Segoe UI" w:hAnsi="Segoe UI" w:cs="Segoe UI"/>
+          <w:b/>
+          <w:lang w:val="ro-RO"/>
+        </w:rPr>
+      </w:pPr>
+    </w:p>
+    <w:p>
+      <w:pPr>
+        <w:ind w:left="360"/>
+        <w:jc w:val="both"/>
+        <w:rPr>
+          <w:rFonts w:ascii="Segoe UI" w:hAnsi="Segoe UI" w:cs="Segoe UI"/>
+          <w:b/>
+          <w:sz w:val="24"/>
+          <w:szCs w:val="24"/>
+          <w:lang w:val="ro-RO"/>
+        </w:rPr>
+      </w:pPr>
+    </w:p>
+    <w:p>
+      <w:pPr>
+        <w:pStyle w:val="ListParagraph"/>
+        <w:jc w:val="both"/>
+        <w:rPr>
+          <w:rFonts w:ascii="Segoe UI" w:hAnsi="Segoe UI" w:cs="Segoe UI"/>
+          <w:b/>
+          <w:sz w:val="24"/>
+          <w:szCs w:val="24"/>
+          <w:lang w:val="ro-RO"/>
+        </w:rPr>
+      </w:pPr>
+    </w:p>
+    <w:p>
+      <w:pPr>
+        <w:pStyle w:val="ListParagraph"/>
+        <w:jc w:val="both"/>
+        <w:rPr>
+          <w:rFonts w:ascii="Segoe UI" w:hAnsi="Segoe UI" w:cs="Segoe UI"/>
+          <w:b/>
+          <w:sz w:val="24"/>
+          <w:szCs w:val="24"/>
+          <w:lang w:val="ro-RO"/>
+        </w:rPr>
+      </w:pPr>
+    </w:p>
+    <w:p>
+      <w:pPr>
+        <w:pStyle w:val="ListParagraph"/>
+        <w:jc w:val="both"/>
+        <w:rPr>
+          <w:rFonts w:ascii="Segoe UI" w:hAnsi="Segoe UI" w:cs="Segoe UI"/>
+          <w:b/>
+          <w:sz w:val="24"/>
+          <w:szCs w:val="24"/>
+          <w:lang w:val="ro-RO"/>
+        </w:rPr>
+      </w:pPr>
+    </w:p>
+    <w:p>
+      <w:pPr>
+        <w:pStyle w:val="ListParagraph"/>
+        <w:jc w:val="both"/>
+        <w:rPr>
+          <w:rFonts w:ascii="Segoe UI" w:hAnsi="Segoe UI" w:cs="Segoe UI"/>
+          <w:b/>
+          <w:sz w:val="24"/>
+          <w:szCs w:val="24"/>
+          <w:lang w:val="en-GB"/>
+        </w:rPr>
+      </w:pPr>
+      <w:r>
+        <w:t xml:space="preserve"> </w:t>
+      </w:r>
+    </w:p>
+    <w:p>
+      <w:pPr>
+        <w:pStyle w:val="ListParagraph"/>
+        <w:jc w:val="both"/>
+        <w:rPr>
+          <w:rFonts w:ascii="Segoe UI" w:hAnsi="Segoe UI" w:cs="Segoe UI"/>
+          <w:b/>
+          <w:sz w:val="24"/>
+          <w:szCs w:val="24"/>
+          <w:lang w:val="ro-RO"/>
+        </w:rPr>
+      </w:pPr>
+    </w:p>
+    <w:p>
+      <w:pPr>
+        <w:jc w:val="both"/>
+        <w:rPr>
+          <w:rFonts w:ascii="Segoe UI" w:hAnsi="Segoe UI" w:cs="Segoe UI"/>
+          <w:b/>
+          <w:sz w:val="24"/>
+          <w:szCs w:val="24"/>
+          <w:u w:val="single"/>
+          <w:lang w:val="ro-RO"/>
+        </w:rPr>
+      </w:pPr>
+    </w:p>
+    <w:p>
+      <w:pPr>
+        <w:jc w:val="both"/>
+        <w:rPr>
+          <w:rFonts w:ascii="Segoe UI" w:hAnsi="Segoe UI" w:cs="Segoe UI"/>
+          <w:b/>
+          <w:sz w:val="24"/>
+          <w:szCs w:val="24"/>
+          <w:u w:val="single"/>
+          <w:lang w:val="ro-RO"/>
+        </w:rPr>
+      </w:pPr>
+    </w:p>
+    <w:p>
+      <w:pPr>
+        <w:rPr>
+          <w:lang w:val="ro-RO"/>
+        </w:rPr>
+      </w:pPr>
     </w:p>
     <w:sectPr>
       <w:pgSz w:w="12240" w:h="15840"/>
@@ -2158,7 +2272,7 @@
         <w:b/>
       </w:rPr>
     </w:lvl>
-    <w:lvl w:ilvl="1" w:tplc="04090019" w:tentative="1">
+    <w:lvl w:ilvl="1" w:tplc="04090019">
       <w:start w:val="1"/>
       <w:numFmt w:val="lowerLetter"/>
       <w:lvlText w:val="%2."/>
@@ -2167,7 +2281,7 @@
         <w:ind w:left="1440" w:hanging="360"/>
       </w:pPr>
     </w:lvl>
-    <w:lvl w:ilvl="2" w:tplc="0409001B" w:tentative="1">
+    <w:lvl w:ilvl="2" w:tplc="0409001B">
       <w:start w:val="1"/>
       <w:numFmt w:val="lowerRoman"/>
       <w:lvlText w:val="%3."/>
@@ -2176,7 +2290,7 @@
         <w:ind w:left="2160" w:hanging="180"/>
       </w:pPr>
     </w:lvl>
-    <w:lvl w:ilvl="3" w:tplc="0409000F" w:tentative="1">
+    <w:lvl w:ilvl="3" w:tplc="0409000F">
       <w:start w:val="1"/>
       <w:numFmt w:val="decimal"/>
       <w:lvlText w:val="%4."/>
@@ -2185,7 +2299,7 @@
         <w:ind w:left="2880" w:hanging="360"/>
       </w:pPr>
     </w:lvl>
-    <w:lvl w:ilvl="4" w:tplc="04090019" w:tentative="1">
+    <w:lvl w:ilvl="4" w:tplc="04090019">
       <w:start w:val="1"/>
       <w:numFmt w:val="lowerLetter"/>
       <w:lvlText w:val="%5."/>
@@ -2194,7 +2308,7 @@
         <w:ind w:left="3600" w:hanging="360"/>
       </w:pPr>
     </w:lvl>
-    <w:lvl w:ilvl="5" w:tplc="0409001B" w:tentative="1">
+    <w:lvl w:ilvl="5" w:tplc="0409001B">
       <w:start w:val="1"/>
       <w:numFmt w:val="lowerRoman"/>
       <w:lvlText w:val="%6."/>
@@ -2203,7 +2317,7 @@
         <w:ind w:left="4320" w:hanging="180"/>
       </w:pPr>
     </w:lvl>
-    <w:lvl w:ilvl="6" w:tplc="0409000F" w:tentative="1">
+    <w:lvl w:ilvl="6" w:tplc="0409000F">
       <w:start w:val="1"/>
       <w:numFmt w:val="decimal"/>
       <w:lvlText w:val="%7."/>
@@ -2212,7 +2326,7 @@
         <w:ind w:left="5040" w:hanging="360"/>
       </w:pPr>
     </w:lvl>
-    <w:lvl w:ilvl="7" w:tplc="04090019" w:tentative="1">
+    <w:lvl w:ilvl="7" w:tplc="04090019">
       <w:start w:val="1"/>
       <w:numFmt w:val="lowerLetter"/>
       <w:lvlText w:val="%8."/>
@@ -2221,7 +2335,7 @@
         <w:ind w:left="5760" w:hanging="360"/>
       </w:pPr>
     </w:lvl>
-    <w:lvl w:ilvl="8" w:tplc="0409001B" w:tentative="1">
+    <w:lvl w:ilvl="8" w:tplc="0409001B">
       <w:start w:val="1"/>
       <w:numFmt w:val="lowerRoman"/>
       <w:lvlText w:val="%9."/>
@@ -2231,8 +2345,35 @@
       </w:pPr>
     </w:lvl>
   </w:abstractNum>
-  <w:num w:numId="1" w16cid:durableId="785079244">
+  <w:num w:numId="1" w16cid:durableId="1567451065">
     <w:abstractNumId w:val="0"/>
+    <w:lvlOverride w:ilvl="0">
+      <w:startOverride w:val="1"/>
+    </w:lvlOverride>
+    <w:lvlOverride w:ilvl="1">
+      <w:startOverride w:val="1"/>
+    </w:lvlOverride>
+    <w:lvlOverride w:ilvl="2">
+      <w:startOverride w:val="1"/>
+    </w:lvlOverride>
+    <w:lvlOverride w:ilvl="3">
+      <w:startOverride w:val="1"/>
+    </w:lvlOverride>
+    <w:lvlOverride w:ilvl="4">
+      <w:startOverride w:val="1"/>
+    </w:lvlOverride>
+    <w:lvlOverride w:ilvl="5">
+      <w:startOverride w:val="1"/>
+    </w:lvlOverride>
+    <w:lvlOverride w:ilvl="6">
+      <w:startOverride w:val="1"/>
+    </w:lvlOverride>
+    <w:lvlOverride w:ilvl="7">
+      <w:startOverride w:val="1"/>
+    </w:lvlOverride>
+    <w:lvlOverride w:ilvl="8">
+      <w:startOverride w:val="1"/>
+    </w:lvlOverride>
   </w:num>
 </w:numbering>
 </file>
@@ -2635,17 +2776,7 @@
   <w:style w:type="paragraph" w:default="1" w:styleId="Normal">
     <w:name w:val="Normal"/>
     <w:qFormat/>
-    <w:rsid w:val="00650EB8"/>
-    <w:pPr>
-      <w:spacing w:after="0" w:line="240" w:lineRule="auto"/>
-    </w:pPr>
-    <w:rPr>
-      <w:rFonts w:ascii="Times New Roman" w:eastAsia="Times New Roman" w:hAnsi="Times New Roman" w:cs="Times New Roman"/>
-      <w:noProof/>
-      <w:sz w:val="20"/>
-      <w:szCs w:val="20"/>
-      <w:lang w:val="ro-RO" w:eastAsia="ro-RO"/>
-    </w:rPr>
+    <w:rsid w:val="00D27177"/>
   </w:style>
   <w:style w:type="character" w:default="1" w:styleId="DefaultParagraphFont">
     <w:name w:val="Default Paragraph Font"/>
@@ -2680,7 +2811,7 @@
     <w:link w:val="ListParagraphChar"/>
     <w:uiPriority w:val="34"/>
     <w:qFormat/>
-    <w:rsid w:val="00650EB8"/>
+    <w:rsid w:val="00D27177"/>
     <w:pPr>
       <w:ind w:left="720"/>
       <w:contextualSpacing/>
@@ -2691,14 +2822,8 @@
     <w:basedOn w:val="DefaultParagraphFont"/>
     <w:link w:val="ListParagraph"/>
     <w:uiPriority w:val="34"/>
-    <w:rsid w:val="00650EB8"/>
-    <w:rPr>
-      <w:rFonts w:ascii="Times New Roman" w:eastAsia="Times New Roman" w:hAnsi="Times New Roman" w:cs="Times New Roman"/>
-      <w:noProof/>
-      <w:sz w:val="20"/>
-      <w:szCs w:val="20"/>
-      <w:lang w:val="ro-RO" w:eastAsia="ro-RO"/>
-    </w:rPr>
+    <w:locked/>
+    <w:rsid w:val="00D27177"/>
   </w:style>
 </w:styles>
 </file>

</xml_diff>